<commit_message>
Update Lập trình c trong 1 giờ.docx
</commit_message>
<xml_diff>
--- a/Lập trình c trong 1 giờ.docx
+++ b/Lập trình c trong 1 giờ.docx
@@ -51,7 +51,7 @@
           <w:noProof/>
         </w:rPr>
         <w:drawing>
-          <wp:anchor distT="0" distB="0" distL="114300" distR="114300" simplePos="0" relativeHeight="251675648" behindDoc="1" locked="0" layoutInCell="1" allowOverlap="1" wp14:anchorId="13B07518" wp14:editId="7388DDD3">
+          <wp:anchor distT="0" distB="0" distL="114300" distR="114300" simplePos="0" relativeHeight="251675648" behindDoc="1" locked="0" layoutInCell="1" allowOverlap="1" wp14:anchorId="17F4A4C2" wp14:editId="1F61772D">
             <wp:simplePos x="0" y="0"/>
             <wp:positionH relativeFrom="column">
               <wp:posOffset>4140200</wp:posOffset>
@@ -117,7 +117,7 @@
           <w:noProof/>
         </w:rPr>
         <w:drawing>
-          <wp:anchor distT="0" distB="0" distL="114300" distR="114300" simplePos="0" relativeHeight="251676672" behindDoc="1" locked="0" layoutInCell="1" allowOverlap="1" wp14:anchorId="64B2EC20" wp14:editId="3F1966DC">
+          <wp:anchor distT="0" distB="0" distL="114300" distR="114300" simplePos="0" relativeHeight="251676672" behindDoc="1" locked="0" layoutInCell="1" allowOverlap="1" wp14:anchorId="7925C4DF" wp14:editId="38FEA2D0">
             <wp:simplePos x="0" y="0"/>
             <wp:positionH relativeFrom="column">
               <wp:posOffset>1092200</wp:posOffset>
@@ -181,7 +181,7 @@
           <w:noProof/>
         </w:rPr>
         <w:drawing>
-          <wp:anchor distT="0" distB="0" distL="114300" distR="114300" simplePos="0" relativeHeight="251678720" behindDoc="1" locked="0" layoutInCell="1" allowOverlap="1" wp14:anchorId="4C8BDA97" wp14:editId="2C4DB670">
+          <wp:anchor distT="0" distB="0" distL="114300" distR="114300" simplePos="0" relativeHeight="251678720" behindDoc="1" locked="0" layoutInCell="1" allowOverlap="1" wp14:anchorId="1BB8CC86" wp14:editId="1B8AE4AF">
             <wp:simplePos x="0" y="0"/>
             <wp:positionH relativeFrom="column">
               <wp:posOffset>3749675</wp:posOffset>
@@ -241,7 +241,7 @@
           <w:noProof/>
         </w:rPr>
         <w:drawing>
-          <wp:anchor distT="0" distB="0" distL="114300" distR="114300" simplePos="0" relativeHeight="251677696" behindDoc="1" locked="0" layoutInCell="1" allowOverlap="1" wp14:anchorId="3C5CA986" wp14:editId="49E0546B">
+          <wp:anchor distT="0" distB="0" distL="114300" distR="114300" simplePos="0" relativeHeight="251677696" behindDoc="1" locked="0" layoutInCell="1" allowOverlap="1" wp14:anchorId="3A73C34C" wp14:editId="06181D85">
             <wp:simplePos x="0" y="0"/>
             <wp:positionH relativeFrom="column">
               <wp:posOffset>1149350</wp:posOffset>
@@ -320,7 +320,7 @@
           <w:noProof/>
         </w:rPr>
         <w:drawing>
-          <wp:anchor distT="0" distB="0" distL="114300" distR="114300" simplePos="0" relativeHeight="251679744" behindDoc="1" locked="0" layoutInCell="1" allowOverlap="1" wp14:anchorId="3E136570" wp14:editId="092747FE">
+          <wp:anchor distT="0" distB="0" distL="114300" distR="114300" simplePos="0" relativeHeight="251679744" behindDoc="1" locked="0" layoutInCell="1" allowOverlap="1" wp14:anchorId="663121CC" wp14:editId="05EA8EF1">
             <wp:simplePos x="0" y="0"/>
             <wp:positionH relativeFrom="column">
               <wp:posOffset>625475</wp:posOffset>
@@ -380,7 +380,7 @@
           <w:noProof/>
         </w:rPr>
         <w:drawing>
-          <wp:anchor distT="0" distB="0" distL="114300" distR="114300" simplePos="0" relativeHeight="251680768" behindDoc="1" locked="0" layoutInCell="1" allowOverlap="1" wp14:anchorId="430187A2" wp14:editId="2CBD19B6">
+          <wp:anchor distT="0" distB="0" distL="114300" distR="114300" simplePos="0" relativeHeight="251680768" behindDoc="1" locked="0" layoutInCell="1" allowOverlap="1" wp14:anchorId="127A6262" wp14:editId="7C1D113B">
             <wp:simplePos x="0" y="0"/>
             <wp:positionH relativeFrom="column">
               <wp:posOffset>1768475</wp:posOffset>
@@ -440,7 +440,7 @@
           <w:noProof/>
         </w:rPr>
         <w:drawing>
-          <wp:anchor distT="0" distB="0" distL="114300" distR="114300" simplePos="0" relativeHeight="251681792" behindDoc="1" locked="0" layoutInCell="1" allowOverlap="1" wp14:anchorId="6D901602" wp14:editId="4BA94216">
+          <wp:anchor distT="0" distB="0" distL="114300" distR="114300" simplePos="0" relativeHeight="251681792" behindDoc="1" locked="0" layoutInCell="1" allowOverlap="1" wp14:anchorId="022AF727" wp14:editId="45584A3E">
             <wp:simplePos x="0" y="0"/>
             <wp:positionH relativeFrom="column">
               <wp:posOffset>3559175</wp:posOffset>
@@ -552,6 +552,7 @@
         <w:jc w:val="both"/>
       </w:pPr>
       <w:r>
+        <w:lastRenderedPageBreak/>
         <w:tab/>
         <w:t xml:space="preserve">+ </w:t>
       </w:r>
@@ -571,7 +572,6 @@
         <w:jc w:val="both"/>
       </w:pPr>
       <w:r>
-        <w:lastRenderedPageBreak/>
         <w:tab/>
         <w:t>+</w:t>
       </w:r>
@@ -616,7 +616,7 @@
         <mc:AlternateContent>
           <mc:Choice Requires="wps">
             <w:drawing>
-              <wp:anchor distT="0" distB="0" distL="114300" distR="114300" simplePos="0" relativeHeight="251666432" behindDoc="0" locked="0" layoutInCell="1" allowOverlap="1" wp14:anchorId="37592D78" wp14:editId="73322883">
+              <wp:anchor distT="0" distB="0" distL="114300" distR="114300" simplePos="0" relativeHeight="251666432" behindDoc="0" locked="0" layoutInCell="1" allowOverlap="1" wp14:anchorId="6724F368" wp14:editId="0F9AC72F">
                 <wp:simplePos x="0" y="0"/>
                 <wp:positionH relativeFrom="column">
                   <wp:posOffset>2082800</wp:posOffset>
@@ -718,7 +718,7 @@
         <mc:AlternateContent>
           <mc:Choice Requires="wps">
             <w:drawing>
-              <wp:anchor distT="0" distB="0" distL="114300" distR="114300" simplePos="0" relativeHeight="251670528" behindDoc="0" locked="0" layoutInCell="1" allowOverlap="1" wp14:anchorId="66491436" wp14:editId="1C9947BE">
+              <wp:anchor distT="0" distB="0" distL="114300" distR="114300" simplePos="0" relativeHeight="251670528" behindDoc="0" locked="0" layoutInCell="1" allowOverlap="1" wp14:anchorId="3FD806DA" wp14:editId="5D8BBC8C">
                 <wp:simplePos x="0" y="0"/>
                 <wp:positionH relativeFrom="column">
                   <wp:posOffset>2892425</wp:posOffset>
@@ -797,7 +797,7 @@
         <mc:AlternateContent>
           <mc:Choice Requires="wps">
             <w:drawing>
-              <wp:anchor distT="0" distB="0" distL="114300" distR="114300" simplePos="0" relativeHeight="251668480" behindDoc="0" locked="0" layoutInCell="1" allowOverlap="1" wp14:anchorId="3F61FB9F" wp14:editId="2CFED40F">
+              <wp:anchor distT="0" distB="0" distL="114300" distR="114300" simplePos="0" relativeHeight="251668480" behindDoc="0" locked="0" layoutInCell="1" allowOverlap="1" wp14:anchorId="54CD4184" wp14:editId="61574C0E">
                 <wp:simplePos x="0" y="0"/>
                 <wp:positionH relativeFrom="column">
                   <wp:posOffset>2739390</wp:posOffset>
@@ -876,7 +876,7 @@
         <mc:AlternateContent>
           <mc:Choice Requires="wps">
             <w:drawing>
-              <wp:anchor distT="0" distB="0" distL="114300" distR="114300" simplePos="0" relativeHeight="251672576" behindDoc="0" locked="0" layoutInCell="1" allowOverlap="1" wp14:anchorId="471A205C" wp14:editId="50584C40">
+              <wp:anchor distT="0" distB="0" distL="114300" distR="114300" simplePos="0" relativeHeight="251672576" behindDoc="0" locked="0" layoutInCell="1" allowOverlap="1" wp14:anchorId="6D0D8C86" wp14:editId="3BD4EFE9">
                 <wp:simplePos x="0" y="0"/>
                 <wp:positionH relativeFrom="column">
                   <wp:posOffset>1577975</wp:posOffset>
@@ -951,7 +951,7 @@
         <mc:AlternateContent>
           <mc:Choice Requires="wps">
             <w:drawing>
-              <wp:anchor distT="0" distB="0" distL="114300" distR="114300" simplePos="0" relativeHeight="251661312" behindDoc="0" locked="0" layoutInCell="1" allowOverlap="1" wp14:anchorId="6672237E" wp14:editId="43C8765C">
+              <wp:anchor distT="0" distB="0" distL="114300" distR="114300" simplePos="0" relativeHeight="251661312" behindDoc="0" locked="0" layoutInCell="1" allowOverlap="1" wp14:anchorId="7304819A" wp14:editId="0EECE77C">
                 <wp:simplePos x="0" y="0"/>
                 <wp:positionH relativeFrom="column">
                   <wp:posOffset>4121150</wp:posOffset>
@@ -1047,7 +1047,7 @@
         <mc:AlternateContent>
           <mc:Choice Requires="wps">
             <w:drawing>
-              <wp:anchor distT="0" distB="0" distL="114300" distR="114300" simplePos="0" relativeHeight="251659264" behindDoc="0" locked="0" layoutInCell="1" allowOverlap="1" wp14:anchorId="7C717C3D" wp14:editId="28B821AE">
+              <wp:anchor distT="0" distB="0" distL="114300" distR="114300" simplePos="0" relativeHeight="251659264" behindDoc="0" locked="0" layoutInCell="1" allowOverlap="1" wp14:anchorId="31794150" wp14:editId="13CB558F">
                 <wp:simplePos x="0" y="0"/>
                 <wp:positionH relativeFrom="column">
                   <wp:posOffset>2082800</wp:posOffset>
@@ -1146,7 +1146,7 @@
         <mc:AlternateContent>
           <mc:Choice Requires="wps">
             <w:drawing>
-              <wp:anchor distT="0" distB="0" distL="114300" distR="114300" simplePos="0" relativeHeight="251660288" behindDoc="0" locked="0" layoutInCell="1" allowOverlap="1" wp14:anchorId="3AF0CAE1" wp14:editId="42A3FC32">
+              <wp:anchor distT="0" distB="0" distL="114300" distR="114300" simplePos="0" relativeHeight="251660288" behindDoc="0" locked="0" layoutInCell="1" allowOverlap="1" wp14:anchorId="7A9E0AF7" wp14:editId="1C179287">
                 <wp:simplePos x="0" y="0"/>
                 <wp:positionH relativeFrom="column">
                   <wp:posOffset>282575</wp:posOffset>
@@ -1247,7 +1247,7 @@
         <mc:AlternateContent>
           <mc:Choice Requires="wps">
             <w:drawing>
-              <wp:anchor distT="0" distB="0" distL="114300" distR="114300" simplePos="0" relativeHeight="251674624" behindDoc="0" locked="0" layoutInCell="1" allowOverlap="1" wp14:anchorId="280ED791" wp14:editId="5C70A180">
+              <wp:anchor distT="0" distB="0" distL="114300" distR="114300" simplePos="0" relativeHeight="251674624" behindDoc="0" locked="0" layoutInCell="1" allowOverlap="1" wp14:anchorId="4F5D14FE" wp14:editId="40FB26D8">
                 <wp:simplePos x="0" y="0"/>
                 <wp:positionH relativeFrom="column">
                   <wp:posOffset>3492500</wp:posOffset>
@@ -1322,7 +1322,7 @@
         <mc:AlternateContent>
           <mc:Choice Requires="wps">
             <w:drawing>
-              <wp:anchor distT="0" distB="0" distL="114300" distR="114300" simplePos="0" relativeHeight="251664384" behindDoc="0" locked="0" layoutInCell="1" allowOverlap="1" wp14:anchorId="67F0A4CF" wp14:editId="15EF75F7">
+              <wp:anchor distT="0" distB="0" distL="114300" distR="114300" simplePos="0" relativeHeight="251664384" behindDoc="0" locked="0" layoutInCell="1" allowOverlap="1" wp14:anchorId="7E0E0CC0" wp14:editId="7C0C0B3F">
                 <wp:simplePos x="0" y="0"/>
                 <wp:positionH relativeFrom="column">
                   <wp:posOffset>3597275</wp:posOffset>
@@ -1401,7 +1401,7 @@
         <mc:AlternateContent>
           <mc:Choice Requires="wps">
             <w:drawing>
-              <wp:anchor distT="0" distB="0" distL="114300" distR="114300" simplePos="0" relativeHeight="251662336" behindDoc="0" locked="0" layoutInCell="1" allowOverlap="1" wp14:anchorId="1E8D3343" wp14:editId="29F46377">
+              <wp:anchor distT="0" distB="0" distL="114300" distR="114300" simplePos="0" relativeHeight="251662336" behindDoc="0" locked="0" layoutInCell="1" allowOverlap="1" wp14:anchorId="7518667F" wp14:editId="442104A8">
                 <wp:simplePos x="0" y="0"/>
                 <wp:positionH relativeFrom="column">
                   <wp:posOffset>1587500</wp:posOffset>
@@ -1711,6 +1711,7 @@
         <w:rPr>
           <w:szCs w:val="28"/>
         </w:rPr>
+        <w:lastRenderedPageBreak/>
         <w:t>Một cách dễ hiểu nữa, Lập trình máy tính chính là chúng ta sử dụng các công cụ cần thiết để giao tiếp với máy tính ( ra lệnh, yêu cầu, nhờ vả) máy tính để chúng thực hiện công việc thay cho chúng ta, với một kịch bản soạn th</w:t>
       </w:r>
       <w:r>
@@ -1748,7 +1749,6 @@
           <w:sz w:val="28"/>
           <w:szCs w:val="28"/>
         </w:rPr>
-        <w:lastRenderedPageBreak/>
         <w:t>3</w:t>
       </w:r>
       <w:r>
@@ -1852,7 +1852,7 @@
         <mc:AlternateContent>
           <mc:Choice Requires="wps">
             <w:drawing>
-              <wp:anchor distT="0" distB="0" distL="114300" distR="114300" simplePos="0" relativeHeight="251683840" behindDoc="0" locked="0" layoutInCell="1" allowOverlap="1" wp14:anchorId="1F9882B5" wp14:editId="38DB0F41">
+              <wp:anchor distT="0" distB="0" distL="114300" distR="114300" simplePos="0" relativeHeight="251683840" behindDoc="0" locked="0" layoutInCell="1" allowOverlap="1" wp14:anchorId="41BC77E0" wp14:editId="764F93DB">
                 <wp:simplePos x="0" y="0"/>
                 <wp:positionH relativeFrom="column">
                   <wp:posOffset>720725</wp:posOffset>
@@ -1954,7 +1954,7 @@
         <mc:AlternateContent>
           <mc:Choice Requires="wps">
             <w:drawing>
-              <wp:anchor distT="0" distB="0" distL="114300" distR="114300" simplePos="0" relativeHeight="251686912" behindDoc="0" locked="0" layoutInCell="1" allowOverlap="1" wp14:anchorId="46E4FE9D" wp14:editId="5A08AA3F">
+              <wp:anchor distT="0" distB="0" distL="114300" distR="114300" simplePos="0" relativeHeight="251686912" behindDoc="0" locked="0" layoutInCell="1" allowOverlap="1" wp14:anchorId="65E81D56" wp14:editId="14BA51EC">
                 <wp:simplePos x="0" y="0"/>
                 <wp:positionH relativeFrom="column">
                   <wp:posOffset>2663825</wp:posOffset>
@@ -2029,7 +2029,7 @@
         <mc:AlternateContent>
           <mc:Choice Requires="wps">
             <w:drawing>
-              <wp:anchor distT="0" distB="0" distL="114300" distR="114300" simplePos="0" relativeHeight="251691008" behindDoc="0" locked="0" layoutInCell="1" allowOverlap="1" wp14:anchorId="19780B3B" wp14:editId="2D538FD5">
+              <wp:anchor distT="0" distB="0" distL="114300" distR="114300" simplePos="0" relativeHeight="251691008" behindDoc="0" locked="0" layoutInCell="1" allowOverlap="1" wp14:anchorId="4AE590DE" wp14:editId="63F36F16">
                 <wp:simplePos x="0" y="0"/>
                 <wp:positionH relativeFrom="column">
                   <wp:posOffset>34925</wp:posOffset>
@@ -2179,7 +2179,7 @@
         <mc:AlternateContent>
           <mc:Choice Requires="wps">
             <w:drawing>
-              <wp:anchor distT="0" distB="0" distL="114300" distR="114300" simplePos="0" relativeHeight="251688960" behindDoc="0" locked="0" layoutInCell="1" allowOverlap="1" wp14:anchorId="79C19719" wp14:editId="12CE872E">
+              <wp:anchor distT="0" distB="0" distL="114300" distR="114300" simplePos="0" relativeHeight="251688960" behindDoc="0" locked="0" layoutInCell="1" allowOverlap="1" wp14:anchorId="0CF9820D" wp14:editId="5AFEE524">
                 <wp:simplePos x="0" y="0"/>
                 <wp:positionH relativeFrom="column">
                   <wp:posOffset>4635500</wp:posOffset>
@@ -2286,7 +2286,7 @@
         <mc:AlternateContent>
           <mc:Choice Requires="wps">
             <w:drawing>
-              <wp:anchor distT="0" distB="0" distL="114300" distR="114300" simplePos="0" relativeHeight="251682816" behindDoc="0" locked="0" layoutInCell="1" allowOverlap="1" wp14:anchorId="1824B52C" wp14:editId="53471B12">
+              <wp:anchor distT="0" distB="0" distL="114300" distR="114300" simplePos="0" relativeHeight="251682816" behindDoc="0" locked="0" layoutInCell="1" allowOverlap="1" wp14:anchorId="7FA98DA9" wp14:editId="26AC88B4">
                 <wp:simplePos x="0" y="0"/>
                 <wp:positionH relativeFrom="column">
                   <wp:posOffset>2054225</wp:posOffset>
@@ -2392,7 +2392,7 @@
         <mc:AlternateContent>
           <mc:Choice Requires="wps">
             <w:drawing>
-              <wp:anchor distT="0" distB="0" distL="114300" distR="114300" simplePos="0" relativeHeight="251687936" behindDoc="0" locked="0" layoutInCell="1" allowOverlap="1" wp14:anchorId="69E66351" wp14:editId="467D1C34">
+              <wp:anchor distT="0" distB="0" distL="114300" distR="114300" simplePos="0" relativeHeight="251687936" behindDoc="0" locked="0" layoutInCell="1" allowOverlap="1" wp14:anchorId="4405220E" wp14:editId="13F84390">
                 <wp:simplePos x="0" y="0"/>
                 <wp:positionH relativeFrom="column">
                   <wp:posOffset>2778125</wp:posOffset>
@@ -2464,7 +2464,7 @@
         <mc:AlternateContent>
           <mc:Choice Requires="wps">
             <w:drawing>
-              <wp:anchor distT="0" distB="0" distL="114300" distR="114300" simplePos="0" relativeHeight="251684864" behindDoc="0" locked="0" layoutInCell="1" allowOverlap="1" wp14:anchorId="48AFC172" wp14:editId="199D01FE">
+              <wp:anchor distT="0" distB="0" distL="114300" distR="114300" simplePos="0" relativeHeight="251684864" behindDoc="0" locked="0" layoutInCell="1" allowOverlap="1" wp14:anchorId="3644A1F0" wp14:editId="020537A1">
                 <wp:simplePos x="0" y="0"/>
                 <wp:positionH relativeFrom="column">
                   <wp:posOffset>1301750</wp:posOffset>
@@ -2615,7 +2615,6 @@
         <w:rPr>
           <w:i/>
         </w:rPr>
-        <w:lastRenderedPageBreak/>
         <w:t>- Chương trình c biên dịch và thực thi như thế nào?</w:t>
       </w:r>
     </w:p>
@@ -2796,7 +2795,7 @@
           <w:szCs w:val="23"/>
         </w:rPr>
         <w:drawing>
-          <wp:inline distT="0" distB="0" distL="0" distR="0" wp14:anchorId="37621D01" wp14:editId="49FF7DE3">
+          <wp:inline distT="0" distB="0" distL="0" distR="0" wp14:anchorId="1D33BAE3" wp14:editId="64954E10">
             <wp:extent cx="5857875" cy="2743200"/>
             <wp:effectExtent l="0" t="0" r="9525" b="0"/>
             <wp:docPr id="21" name="Picture 21" descr="https://tapit.vn/wp-content/uploads/2017/07/GCC_CompilationProcess.png"/>
@@ -3015,6 +3014,7 @@
           <w:iCs/>
           <w:szCs w:val="28"/>
         </w:rPr>
+        <w:lastRenderedPageBreak/>
         <w:t>Ví dụ</w:t>
       </w:r>
       <w:r>
@@ -3087,7 +3087,6 @@
           <w:rFonts w:eastAsia="Times New Roman" w:cs="Times New Roman"/>
           <w:szCs w:val="28"/>
         </w:rPr>
-        <w:lastRenderedPageBreak/>
         <w:t>Chuyển chúng sang dạng mã Assembly là một ngôn ngữ bậc thấp (hợp ngữ) gần với tập lệnh của bộ vi xử lý.</w:t>
       </w:r>
     </w:p>
@@ -3284,7 +3283,7 @@
           <w:noProof/>
         </w:rPr>
         <w:drawing>
-          <wp:anchor distT="0" distB="0" distL="114300" distR="114300" simplePos="0" relativeHeight="251692032" behindDoc="1" locked="0" layoutInCell="1" allowOverlap="1" wp14:anchorId="698D5517" wp14:editId="6E063536">
+          <wp:anchor distT="0" distB="0" distL="114300" distR="114300" simplePos="0" relativeHeight="251692032" behindDoc="1" locked="0" layoutInCell="1" allowOverlap="1" wp14:anchorId="4EE0A41D" wp14:editId="1B04C062">
             <wp:simplePos x="0" y="0"/>
             <wp:positionH relativeFrom="column">
               <wp:posOffset>-3175</wp:posOffset>
@@ -3348,7 +3347,7 @@
         <mc:AlternateContent>
           <mc:Choice Requires="wps">
             <w:drawing>
-              <wp:anchor distT="0" distB="0" distL="114300" distR="114300" simplePos="0" relativeHeight="251693056" behindDoc="0" locked="0" layoutInCell="1" allowOverlap="1" wp14:anchorId="7F343AFF" wp14:editId="11C83583">
+              <wp:anchor distT="0" distB="0" distL="114300" distR="114300" simplePos="0" relativeHeight="251693056" behindDoc="0" locked="0" layoutInCell="1" allowOverlap="1" wp14:anchorId="20552CE5" wp14:editId="7EA816FE">
                 <wp:simplePos x="0" y="0"/>
                 <wp:positionH relativeFrom="column">
                   <wp:posOffset>3273425</wp:posOffset>
@@ -3462,7 +3461,7 @@
         <mc:AlternateContent>
           <mc:Choice Requires="wps">
             <w:drawing>
-              <wp:anchor distT="0" distB="0" distL="114300" distR="114300" simplePos="0" relativeHeight="251694080" behindDoc="0" locked="0" layoutInCell="1" allowOverlap="1" wp14:anchorId="48B99338" wp14:editId="1251A0C4">
+              <wp:anchor distT="0" distB="0" distL="114300" distR="114300" simplePos="0" relativeHeight="251694080" behindDoc="0" locked="0" layoutInCell="1" allowOverlap="1" wp14:anchorId="11870B42" wp14:editId="04C7958F">
                 <wp:simplePos x="0" y="0"/>
                 <wp:positionH relativeFrom="column">
                   <wp:posOffset>168275</wp:posOffset>
@@ -3540,7 +3539,7 @@
         <mc:AlternateContent>
           <mc:Choice Requires="wps">
             <w:drawing>
-              <wp:anchor distT="0" distB="0" distL="114300" distR="114300" simplePos="0" relativeHeight="251700224" behindDoc="0" locked="0" layoutInCell="1" allowOverlap="1" wp14:anchorId="60913560" wp14:editId="3DB98A3A">
+              <wp:anchor distT="0" distB="0" distL="114300" distR="114300" simplePos="0" relativeHeight="251700224" behindDoc="0" locked="0" layoutInCell="1" allowOverlap="1" wp14:anchorId="77C1335C" wp14:editId="49DC5B44">
                 <wp:simplePos x="0" y="0"/>
                 <wp:positionH relativeFrom="column">
                   <wp:posOffset>749300</wp:posOffset>
@@ -3657,7 +3656,7 @@
         <mc:AlternateContent>
           <mc:Choice Requires="wps">
             <w:drawing>
-              <wp:anchor distT="0" distB="0" distL="114300" distR="114300" simplePos="0" relativeHeight="251696128" behindDoc="0" locked="0" layoutInCell="1" allowOverlap="1" wp14:anchorId="11F8B18F" wp14:editId="0CC0704D">
+              <wp:anchor distT="0" distB="0" distL="114300" distR="114300" simplePos="0" relativeHeight="251696128" behindDoc="0" locked="0" layoutInCell="1" allowOverlap="1" wp14:anchorId="25A60982" wp14:editId="6DC796D7">
                 <wp:simplePos x="0" y="0"/>
                 <wp:positionH relativeFrom="column">
                   <wp:posOffset>3911600</wp:posOffset>
@@ -3785,6 +3784,7 @@
     <w:p/>
     <w:p/>
     <w:p>
+      <w:bookmarkStart w:id="0" w:name="_GoBack"/>
       <w:r>
         <w:rPr>
           <w:noProof/>
@@ -3792,7 +3792,86 @@
         <mc:AlternateContent>
           <mc:Choice Requires="wps">
             <w:drawing>
-              <wp:anchor distT="0" distB="0" distL="114300" distR="114300" simplePos="0" relativeHeight="251698176" behindDoc="0" locked="0" layoutInCell="1" allowOverlap="1" wp14:anchorId="4DA0FA09" wp14:editId="33A510B9">
+              <wp:anchor distT="0" distB="0" distL="114300" distR="114300" simplePos="0" relativeHeight="251702272" behindDoc="0" locked="0" layoutInCell="1" allowOverlap="1" wp14:anchorId="10115340" wp14:editId="03B37FF7">
+                <wp:simplePos x="0" y="0"/>
+                <wp:positionH relativeFrom="column">
+                  <wp:posOffset>9525</wp:posOffset>
+                </wp:positionH>
+                <wp:positionV relativeFrom="paragraph">
+                  <wp:posOffset>391160</wp:posOffset>
+                </wp:positionV>
+                <wp:extent cx="5705475" cy="266700"/>
+                <wp:effectExtent l="0" t="0" r="28575" b="19050"/>
+                <wp:wrapNone/>
+                <wp:docPr id="33" name="Rectangle 33"/>
+                <wp:cNvGraphicFramePr/>
+                <a:graphic xmlns:a="http://schemas.openxmlformats.org/drawingml/2006/main">
+                  <a:graphicData uri="http://schemas.microsoft.com/office/word/2010/wordprocessingShape">
+                    <wps:wsp>
+                      <wps:cNvSpPr/>
+                      <wps:spPr>
+                        <a:xfrm>
+                          <a:off x="0" y="0"/>
+                          <a:ext cx="5705475" cy="266700"/>
+                        </a:xfrm>
+                        <a:prstGeom prst="rect">
+                          <a:avLst/>
+                        </a:prstGeom>
+                        <a:noFill/>
+                        <a:ln>
+                          <a:solidFill>
+                            <a:srgbClr val="FFFF00"/>
+                          </a:solidFill>
+                        </a:ln>
+                      </wps:spPr>
+                      <wps:style>
+                        <a:lnRef idx="2">
+                          <a:schemeClr val="accent6"/>
+                        </a:lnRef>
+                        <a:fillRef idx="1">
+                          <a:schemeClr val="lt1"/>
+                        </a:fillRef>
+                        <a:effectRef idx="0">
+                          <a:schemeClr val="accent6"/>
+                        </a:effectRef>
+                        <a:fontRef idx="minor">
+                          <a:schemeClr val="dk1"/>
+                        </a:fontRef>
+                      </wps:style>
+                      <wps:bodyPr rot="0" spcFirstLastPara="0" vertOverflow="overflow" horzOverflow="overflow" vert="horz" wrap="square" lIns="91440" tIns="45720" rIns="91440" bIns="45720" numCol="1" spcCol="0" rtlCol="0" fromWordArt="0" anchor="ctr" anchorCtr="0" forceAA="0" compatLnSpc="1">
+                        <a:prstTxWarp prst="textNoShape">
+                          <a:avLst/>
+                        </a:prstTxWarp>
+                        <a:noAutofit/>
+                      </wps:bodyPr>
+                    </wps:wsp>
+                  </a:graphicData>
+                </a:graphic>
+                <wp14:sizeRelH relativeFrom="margin">
+                  <wp14:pctWidth>0</wp14:pctWidth>
+                </wp14:sizeRelH>
+                <wp14:sizeRelV relativeFrom="margin">
+                  <wp14:pctHeight>0</wp14:pctHeight>
+                </wp14:sizeRelV>
+              </wp:anchor>
+            </w:drawing>
+          </mc:Choice>
+          <mc:Fallback>
+            <w:pict>
+              <v:rect id="Rectangle 33" o:spid="_x0000_s1026" style="position:absolute;margin-left:.75pt;margin-top:30.8pt;width:449.25pt;height:21pt;z-index:251702272;visibility:visible;mso-wrap-style:square;mso-width-percent:0;mso-height-percent:0;mso-wrap-distance-left:9pt;mso-wrap-distance-top:0;mso-wrap-distance-right:9pt;mso-wrap-distance-bottom:0;mso-position-horizontal:absolute;mso-position-horizontal-relative:text;mso-position-vertical:absolute;mso-position-vertical-relative:text;mso-width-percent:0;mso-height-percent:0;mso-width-relative:margin;mso-height-relative:margin;v-text-anchor:middle" o:gfxdata="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" filled="f" strokecolor="yellow" strokeweight="2pt"/>
+            </w:pict>
+          </mc:Fallback>
+        </mc:AlternateContent>
+      </w:r>
+      <w:bookmarkEnd w:id="0"/>
+      <w:r>
+        <w:rPr>
+          <w:noProof/>
+        </w:rPr>
+        <mc:AlternateContent>
+          <mc:Choice Requires="wps">
+            <w:drawing>
+              <wp:anchor distT="0" distB="0" distL="114300" distR="114300" simplePos="0" relativeHeight="251698176" behindDoc="0" locked="0" layoutInCell="1" allowOverlap="1" wp14:anchorId="6A68FB3E" wp14:editId="587B5FA6">
                 <wp:simplePos x="0" y="0"/>
                 <wp:positionH relativeFrom="column">
                   <wp:posOffset>-3175</wp:posOffset>
@@ -3864,86 +3943,7 @@
         </mc:AlternateContent>
       </w:r>
     </w:p>
-    <w:p>
-      <w:r>
-        <w:rPr>
-          <w:noProof/>
-        </w:rPr>
-        <mc:AlternateContent>
-          <mc:Choice Requires="wps">
-            <w:drawing>
-              <wp:anchor distT="0" distB="0" distL="114300" distR="114300" simplePos="0" relativeHeight="251702272" behindDoc="0" locked="0" layoutInCell="1" allowOverlap="1" wp14:anchorId="5E7F60CC" wp14:editId="57B158E9">
-                <wp:simplePos x="0" y="0"/>
-                <wp:positionH relativeFrom="column">
-                  <wp:posOffset>-22225</wp:posOffset>
-                </wp:positionH>
-                <wp:positionV relativeFrom="paragraph">
-                  <wp:posOffset>27306</wp:posOffset>
-                </wp:positionV>
-                <wp:extent cx="5705475" cy="266700"/>
-                <wp:effectExtent l="0" t="0" r="28575" b="19050"/>
-                <wp:wrapNone/>
-                <wp:docPr id="33" name="Rectangle 33"/>
-                <wp:cNvGraphicFramePr/>
-                <a:graphic xmlns:a="http://schemas.openxmlformats.org/drawingml/2006/main">
-                  <a:graphicData uri="http://schemas.microsoft.com/office/word/2010/wordprocessingShape">
-                    <wps:wsp>
-                      <wps:cNvSpPr/>
-                      <wps:spPr>
-                        <a:xfrm>
-                          <a:off x="0" y="0"/>
-                          <a:ext cx="5705475" cy="266700"/>
-                        </a:xfrm>
-                        <a:prstGeom prst="rect">
-                          <a:avLst/>
-                        </a:prstGeom>
-                        <a:noFill/>
-                        <a:ln>
-                          <a:solidFill>
-                            <a:srgbClr val="FFFF00"/>
-                          </a:solidFill>
-                        </a:ln>
-                      </wps:spPr>
-                      <wps:style>
-                        <a:lnRef idx="2">
-                          <a:schemeClr val="accent6"/>
-                        </a:lnRef>
-                        <a:fillRef idx="1">
-                          <a:schemeClr val="lt1"/>
-                        </a:fillRef>
-                        <a:effectRef idx="0">
-                          <a:schemeClr val="accent6"/>
-                        </a:effectRef>
-                        <a:fontRef idx="minor">
-                          <a:schemeClr val="dk1"/>
-                        </a:fontRef>
-                      </wps:style>
-                      <wps:bodyPr rot="0" spcFirstLastPara="0" vertOverflow="overflow" horzOverflow="overflow" vert="horz" wrap="square" lIns="91440" tIns="45720" rIns="91440" bIns="45720" numCol="1" spcCol="0" rtlCol="0" fromWordArt="0" anchor="ctr" anchorCtr="0" forceAA="0" compatLnSpc="1">
-                        <a:prstTxWarp prst="textNoShape">
-                          <a:avLst/>
-                        </a:prstTxWarp>
-                        <a:noAutofit/>
-                      </wps:bodyPr>
-                    </wps:wsp>
-                  </a:graphicData>
-                </a:graphic>
-                <wp14:sizeRelH relativeFrom="margin">
-                  <wp14:pctWidth>0</wp14:pctWidth>
-                </wp14:sizeRelH>
-                <wp14:sizeRelV relativeFrom="margin">
-                  <wp14:pctHeight>0</wp14:pctHeight>
-                </wp14:sizeRelV>
-              </wp:anchor>
-            </w:drawing>
-          </mc:Choice>
-          <mc:Fallback>
-            <w:pict>
-              <v:rect id="Rectangle 33" o:spid="_x0000_s1026" style="position:absolute;margin-left:-1.75pt;margin-top:2.15pt;width:449.25pt;height:21pt;z-index:251702272;visibility:visible;mso-wrap-style:square;mso-width-percent:0;mso-height-percent:0;mso-wrap-distance-left:9pt;mso-wrap-distance-top:0;mso-wrap-distance-right:9pt;mso-wrap-distance-bottom:0;mso-position-horizontal:absolute;mso-position-horizontal-relative:text;mso-position-vertical:absolute;mso-position-vertical-relative:text;mso-width-percent:0;mso-height-percent:0;mso-width-relative:margin;mso-height-relative:margin;v-text-anchor:middle" o:gfxdata="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" filled="f" strokecolor="yellow" strokeweight="2pt"/>
-            </w:pict>
-          </mc:Fallback>
-        </mc:AlternateContent>
-      </w:r>
-    </w:p>
+    <w:p/>
     <w:p>
       <w:pPr>
         <w:rPr>
@@ -3979,7 +3979,6 @@
         <w:pStyle w:val="Heading2"/>
       </w:pPr>
       <w:r>
-        <w:lastRenderedPageBreak/>
         <w:t>TỔNG KẾT</w:t>
       </w:r>
     </w:p>
@@ -4104,48 +4103,1750 @@
         <w:tab/>
         <w:t>+ File .exe được tạo (nếu bạn đang sài hệ điều hành windows), đây chính là phần đưa ra thông tin, thông tin chính là một gói chương trình được đưa ra.</w:t>
       </w:r>
-      <w:bookmarkStart w:id="0" w:name="_GoBack"/>
-      <w:bookmarkEnd w:id="0"/>
+    </w:p>
+    <w:p>
+      <w:pPr>
+        <w:ind w:left="993" w:hanging="993"/>
+      </w:pPr>
+      <w:r>
+        <w:tab/>
+        <w:t>- Khi chúng ta soạn thảo Code chương trình C cũng gồm 4 phần:</w:t>
+      </w:r>
+    </w:p>
+    <w:p>
+      <w:pPr>
+        <w:ind w:left="993" w:hanging="993"/>
+      </w:pPr>
+      <w:r>
+        <w:tab/>
+      </w:r>
+      <w:r>
+        <w:tab/>
+        <w:t>+ Phần yêu cầu bài toán ( Đây là phần chúng ta cần phải xử lý dữ liệu.</w:t>
+      </w:r>
+    </w:p>
+    <w:p>
+      <w:pPr>
+        <w:ind w:left="993" w:hanging="993"/>
+      </w:pPr>
+      <w:r>
+        <w:tab/>
+      </w:r>
+      <w:r>
+        <w:tab/>
+        <w:t>+ Phần tiền xử lý ( Đây là nơi ta khai báo thư viện, tiền lệnh, … là chúng ta đang cung cấp tài nguyên cho chương trình).</w:t>
+      </w:r>
+    </w:p>
+    <w:p>
+      <w:pPr>
+        <w:ind w:left="993" w:hanging="993"/>
+      </w:pPr>
+      <w:r>
+        <w:tab/>
+      </w:r>
+      <w:r>
+        <w:tab/>
+        <w:t>+ Phần nhân ( hàm main) phần lỗi của chương trình, xử lý tất cả những phần xử lý.</w:t>
+      </w:r>
+    </w:p>
+    <w:p>
+      <w:pPr>
+        <w:ind w:left="993" w:hanging="993"/>
+      </w:pPr>
+      <w:r>
+        <w:tab/>
+      </w:r>
+      <w:r>
+        <w:tab/>
+        <w:t>+ Hàm và biến ( Đây được coi như phần sử dụng dữ liệu thành kiểu dữ liệu có sẳn, xử lý những phần nhỏ để phần main có thể tổng hợp xử lý chung.</w:t>
+      </w:r>
+    </w:p>
+    <w:p>
+      <w:pPr>
+        <w:ind w:left="993" w:hanging="993"/>
+      </w:pPr>
+      <w:r>
+        <w:lastRenderedPageBreak/>
+        <w:tab/>
+      </w:r>
+      <w:r>
+        <w:tab/>
+        <w:t>+ Phần đưa ra thông tin (Nơi đây chúng ta dùng comment để cho biết đoạn code mà chúng ta code nó thực hiện chức năng gì? Đưa ra thông tin để người trong nhóm có thể nắm bắt được.</w:t>
+      </w:r>
+    </w:p>
+    <w:p>
+      <w:pPr>
+        <w:ind w:left="993" w:hanging="993"/>
+      </w:pPr>
+      <w:r>
+        <w:t xml:space="preserve">Tóm lại, ở đây các bạn cần lưu lý, Một chương trình cơ bản của máy tính; Đặc biệt là phân biệt rõ lập trình c (Từ soạn code đến thành file .exe) và lập trình c </w:t>
+      </w:r>
+      <w:r>
+        <w:t>( Quá trình soạn code). Chúng điều có 4 phần nhưng ở mỗi gian đoạn, 4 phần thực hiện ở 1 lĩnh vực khác</w:t>
+      </w:r>
+      <w:r>
+        <w:t>.</w:t>
+      </w:r>
     </w:p>
     <w:p>
       <w:pPr>
         <w:pStyle w:val="Heading2"/>
       </w:pPr>
+      <w:r>
+        <w:tab/>
+      </w:r>
+      <w:r>
+        <w:tab/>
+      </w:r>
+      <w:r>
+        <w:t xml:space="preserve">II. CẤU TRÚC CỦA MỘT </w:t>
+      </w:r>
+      <w:r>
+        <w:t>CHƯƠNG TRÌNH C</w:t>
+      </w:r>
+    </w:p>
+    <w:p>
+      <w:pPr>
+        <w:pStyle w:val="Heading3"/>
+      </w:pPr>
+      <w:r>
+        <w:t>1. Tiền xử lý.</w:t>
+      </w:r>
+    </w:p>
+    <w:p>
+      <w:pPr>
+        <w:pStyle w:val="NormalWeb"/>
+        <w:shd w:val="clear" w:color="auto" w:fill="FFFFFF"/>
+        <w:spacing w:before="0" w:beforeAutospacing="0" w:after="225" w:afterAutospacing="0"/>
+        <w:rPr>
+          <w:color w:val="333333"/>
+          <w:sz w:val="28"/>
+          <w:szCs w:val="28"/>
+        </w:rPr>
+      </w:pPr>
+      <w:r>
+        <w:rPr>
+          <w:rStyle w:val="Strong"/>
+          <w:rFonts w:eastAsiaTheme="majorEastAsia"/>
+          <w:b w:val="0"/>
+          <w:sz w:val="28"/>
+          <w:szCs w:val="28"/>
+        </w:rPr>
+        <w:t>Bộ tiền xử lý trong C</w:t>
+      </w:r>
+      <w:r>
+        <w:rPr>
+          <w:color w:val="333333"/>
+          <w:sz w:val="28"/>
+          <w:szCs w:val="28"/>
+        </w:rPr>
+        <w:t> ở đây không phải là một phần của bộ biên dịch, nhưng có những bước riêng rẽ trong quá trình biên dịch. Theo cách hiểu cơ bản nhất, bộ tiền xử lý trong ngôn ngữ C là các công cụ thay thế văn bản và hướng dẫn trình biên dịch không yêu cầu tiền xử lý trước khi được biên dịch. Chúng tôi hướng đến bộ tiền xử lý C như CPP.</w:t>
+      </w:r>
+    </w:p>
+    <w:p>
+      <w:pPr>
+        <w:pStyle w:val="NormalWeb"/>
+        <w:shd w:val="clear" w:color="auto" w:fill="FFFFFF"/>
+        <w:spacing w:before="0" w:beforeAutospacing="0" w:after="225" w:afterAutospacing="0"/>
+        <w:rPr>
+          <w:color w:val="333333"/>
+          <w:sz w:val="28"/>
+          <w:szCs w:val="28"/>
+        </w:rPr>
+      </w:pPr>
+      <w:r>
+        <w:rPr>
+          <w:color w:val="333333"/>
+          <w:sz w:val="28"/>
+          <w:szCs w:val="28"/>
+        </w:rPr>
+        <w:t xml:space="preserve">Tất cả các lệnh tiền xử lý bắt đầu với ký thự </w:t>
+      </w:r>
+      <w:r>
+        <w:rPr>
+          <w:color w:val="333333"/>
+          <w:sz w:val="28"/>
+          <w:szCs w:val="28"/>
+        </w:rPr>
+        <w:t>“</w:t>
+      </w:r>
+      <w:r>
+        <w:rPr>
+          <w:b/>
+          <w:color w:val="333333"/>
+          <w:sz w:val="28"/>
+          <w:szCs w:val="28"/>
+        </w:rPr>
+        <w:t>#</w:t>
+      </w:r>
+      <w:r>
+        <w:rPr>
+          <w:b/>
+          <w:color w:val="333333"/>
+          <w:sz w:val="28"/>
+          <w:szCs w:val="28"/>
+        </w:rPr>
+        <w:t>”</w:t>
+      </w:r>
+      <w:r>
+        <w:rPr>
+          <w:color w:val="333333"/>
+          <w:sz w:val="28"/>
+          <w:szCs w:val="28"/>
+        </w:rPr>
+        <w:t>. Nó ít nhất không phải là ký tự trắng, để dễ dàng đọc.</w:t>
+      </w:r>
+    </w:p>
+    <w:p>
+      <w:pPr>
+        <w:pStyle w:val="NormalWeb"/>
+        <w:shd w:val="clear" w:color="auto" w:fill="FFFFFF"/>
+        <w:spacing w:before="0" w:beforeAutospacing="0" w:after="225" w:afterAutospacing="0"/>
+        <w:rPr>
+          <w:color w:val="333333"/>
+          <w:sz w:val="28"/>
+          <w:szCs w:val="28"/>
+        </w:rPr>
+      </w:pPr>
+      <w:r>
+        <w:rPr>
+          <w:color w:val="333333"/>
+          <w:sz w:val="28"/>
+          <w:szCs w:val="28"/>
+        </w:rPr>
+        <w:t>Ví dụ minh họa:</w:t>
+      </w:r>
+    </w:p>
+    <w:p>
+      <w:pPr>
+        <w:pStyle w:val="NormalWeb"/>
+        <w:shd w:val="clear" w:color="auto" w:fill="FFFFFF"/>
+        <w:spacing w:before="0" w:beforeAutospacing="0" w:after="0" w:afterAutospacing="0"/>
+        <w:rPr>
+          <w:color w:val="333333"/>
+          <w:sz w:val="28"/>
+          <w:szCs w:val="28"/>
+        </w:rPr>
+      </w:pPr>
+      <w:r>
+        <w:rPr>
+          <w:color w:val="333333"/>
+          <w:sz w:val="28"/>
+          <w:szCs w:val="28"/>
+        </w:rPr>
+        <w:t>Phân tích các ví dụ sau để hiểu các directive đa dạng.</w:t>
+      </w:r>
+    </w:p>
+    <w:p>
+      <w:pPr>
+        <w:shd w:val="clear" w:color="auto" w:fill="FFFFFF"/>
+        <w:spacing w:after="0"/>
+        <w:rPr>
+          <w:rFonts w:eastAsia="Times New Roman" w:cs="Times New Roman"/>
+          <w:color w:val="333333"/>
+          <w:szCs w:val="28"/>
+        </w:rPr>
+      </w:pPr>
+      <w:r>
+        <w:rPr>
+          <w:rFonts w:eastAsia="Times New Roman" w:cs="Times New Roman"/>
+          <w:color w:val="333333"/>
+          <w:szCs w:val="28"/>
+          <w:highlight w:val="darkGreen"/>
+        </w:rPr>
+        <w:t>#define DO_DAI_MANG_TOI_DA 20</w:t>
+      </w:r>
+    </w:p>
+    <w:p>
+      <w:pPr>
+        <w:shd w:val="clear" w:color="auto" w:fill="FFFFFF"/>
+        <w:spacing w:after="0"/>
+        <w:rPr>
+          <w:rFonts w:eastAsia="Times New Roman" w:cs="Times New Roman"/>
+          <w:color w:val="333333"/>
+          <w:szCs w:val="28"/>
+        </w:rPr>
+      </w:pPr>
+      <w:r>
+        <w:rPr>
+          <w:rFonts w:eastAsia="Times New Roman" w:cs="Times New Roman"/>
+          <w:color w:val="333333"/>
+          <w:szCs w:val="28"/>
+        </w:rPr>
+        <w:t>Tiền xử lý này thông báo cho trình biên dịch C thay thế DO_DAI_MANG_TOI_DA với 20. Sử dụng </w:t>
+      </w:r>
+      <w:r>
+        <w:rPr>
+          <w:rFonts w:eastAsia="Times New Roman" w:cs="Times New Roman"/>
+          <w:i/>
+          <w:iCs/>
+          <w:color w:val="333333"/>
+          <w:szCs w:val="28"/>
+        </w:rPr>
+        <w:t>#define</w:t>
+      </w:r>
+      <w:r>
+        <w:rPr>
+          <w:rFonts w:eastAsia="Times New Roman" w:cs="Times New Roman"/>
+          <w:color w:val="333333"/>
+          <w:szCs w:val="28"/>
+        </w:rPr>
+        <w:t> cho các hằng số làm tăng khả năng đọc của chương trình.</w:t>
+      </w:r>
+    </w:p>
+    <w:p>
+      <w:pPr>
+        <w:shd w:val="clear" w:color="auto" w:fill="FFFFFF"/>
+        <w:spacing w:after="0"/>
+        <w:rPr>
+          <w:rFonts w:eastAsia="Times New Roman" w:cs="Times New Roman"/>
+          <w:color w:val="333333"/>
+          <w:szCs w:val="28"/>
+          <w:highlight w:val="darkGreen"/>
+        </w:rPr>
+      </w:pPr>
+      <w:r>
+        <w:rPr>
+          <w:rFonts w:eastAsia="Times New Roman" w:cs="Times New Roman"/>
+          <w:color w:val="333333"/>
+          <w:szCs w:val="28"/>
+          <w:highlight w:val="darkGreen"/>
+        </w:rPr>
+        <w:t>#include &lt;stdio.h&gt;</w:t>
+      </w:r>
+    </w:p>
+    <w:p>
+      <w:pPr>
+        <w:shd w:val="clear" w:color="auto" w:fill="FFFFFF"/>
+        <w:spacing w:after="0"/>
+        <w:rPr>
+          <w:rFonts w:eastAsia="Times New Roman" w:cs="Times New Roman"/>
+          <w:color w:val="333333"/>
+          <w:szCs w:val="28"/>
+        </w:rPr>
+      </w:pPr>
+      <w:r>
+        <w:rPr>
+          <w:rFonts w:eastAsia="Times New Roman" w:cs="Times New Roman"/>
+          <w:color w:val="333333"/>
+          <w:szCs w:val="28"/>
+          <w:highlight w:val="darkGreen"/>
+        </w:rPr>
+        <w:t xml:space="preserve">#include </w:t>
+      </w:r>
+      <w:r>
+        <w:rPr>
+          <w:rFonts w:eastAsia="Times New Roman" w:cs="Times New Roman"/>
+          <w:color w:val="333333"/>
+          <w:szCs w:val="28"/>
+          <w:highlight w:val="darkGreen"/>
+        </w:rPr>
+        <w:t>"header</w:t>
+      </w:r>
+      <w:r>
+        <w:rPr>
+          <w:rFonts w:eastAsia="Times New Roman" w:cs="Times New Roman"/>
+          <w:color w:val="333333"/>
+          <w:szCs w:val="28"/>
+          <w:highlight w:val="darkGreen"/>
+        </w:rPr>
+        <w:t>.h"</w:t>
+      </w:r>
+    </w:p>
+    <w:p>
+      <w:pPr>
+        <w:shd w:val="clear" w:color="auto" w:fill="FFFFFF"/>
+        <w:spacing w:after="0"/>
+        <w:rPr>
+          <w:rFonts w:eastAsia="Times New Roman" w:cs="Times New Roman"/>
+          <w:color w:val="333333"/>
+          <w:szCs w:val="28"/>
+        </w:rPr>
+      </w:pPr>
+      <w:r>
+        <w:rPr>
+          <w:rFonts w:eastAsia="Times New Roman" w:cs="Times New Roman"/>
+          <w:color w:val="333333"/>
+          <w:szCs w:val="28"/>
+        </w:rPr>
+        <w:t>Tiền xử lý này thông báo cho trình biên dịch lấy thư viện stdio.h từ </w:t>
+      </w:r>
+      <w:r>
+        <w:rPr>
+          <w:rFonts w:eastAsia="Times New Roman" w:cs="Times New Roman"/>
+          <w:b/>
+          <w:bCs/>
+          <w:color w:val="333333"/>
+          <w:szCs w:val="28"/>
+        </w:rPr>
+        <w:t>Thư viện hệ thống</w:t>
+      </w:r>
+      <w:r>
+        <w:rPr>
+          <w:rFonts w:eastAsia="Times New Roman" w:cs="Times New Roman"/>
+          <w:color w:val="333333"/>
+          <w:szCs w:val="28"/>
+        </w:rPr>
+        <w:t> và thêm vào mã nguồn hiện tại. Dòng kế tiếp thông báo cho trình biên dịch lấy tệp </w:t>
+      </w:r>
+      <w:r>
+        <w:rPr>
+          <w:rFonts w:eastAsia="Times New Roman" w:cs="Times New Roman"/>
+          <w:b/>
+          <w:bCs/>
+          <w:color w:val="333333"/>
+          <w:szCs w:val="28"/>
+        </w:rPr>
+        <w:t>header</w:t>
+      </w:r>
+      <w:r>
+        <w:rPr>
+          <w:rFonts w:eastAsia="Times New Roman" w:cs="Times New Roman"/>
+          <w:b/>
+          <w:bCs/>
+          <w:color w:val="333333"/>
+          <w:szCs w:val="28"/>
+        </w:rPr>
+        <w:t>.h</w:t>
+      </w:r>
+      <w:r>
+        <w:rPr>
+          <w:rFonts w:eastAsia="Times New Roman" w:cs="Times New Roman"/>
+          <w:color w:val="333333"/>
+          <w:szCs w:val="28"/>
+        </w:rPr>
+        <w:t> từ thư mục máy tính và thêm nội dung và mã nguồn hiện tại.</w:t>
+      </w:r>
+    </w:p>
+    <w:p>
+      <w:pPr>
+        <w:shd w:val="clear" w:color="auto" w:fill="FFFFFF"/>
+        <w:spacing w:after="0"/>
+        <w:rPr>
+          <w:rFonts w:eastAsia="Times New Roman" w:cs="Times New Roman"/>
+          <w:color w:val="333333"/>
+          <w:szCs w:val="28"/>
+          <w:highlight w:val="darkGreen"/>
+        </w:rPr>
+      </w:pPr>
+      <w:r>
+        <w:rPr>
+          <w:rFonts w:eastAsia="Times New Roman" w:cs="Times New Roman"/>
+          <w:color w:val="333333"/>
+          <w:szCs w:val="28"/>
+          <w:highlight w:val="darkGreen"/>
+        </w:rPr>
+        <w:t>#undef  KICH_CO_FILE</w:t>
+      </w:r>
+    </w:p>
+    <w:p>
+      <w:pPr>
+        <w:shd w:val="clear" w:color="auto" w:fill="FFFFFF"/>
+        <w:spacing w:after="0"/>
+        <w:rPr>
+          <w:rFonts w:eastAsia="Times New Roman" w:cs="Times New Roman"/>
+          <w:color w:val="333333"/>
+          <w:szCs w:val="28"/>
+        </w:rPr>
+      </w:pPr>
+      <w:r>
+        <w:rPr>
+          <w:rFonts w:eastAsia="Times New Roman" w:cs="Times New Roman"/>
+          <w:color w:val="333333"/>
+          <w:szCs w:val="28"/>
+          <w:highlight w:val="darkGreen"/>
+        </w:rPr>
+        <w:t>#define KICH_CO_FILE 42</w:t>
+      </w:r>
+    </w:p>
+    <w:p>
+      <w:pPr>
+        <w:shd w:val="clear" w:color="auto" w:fill="FFFFFF"/>
+        <w:spacing w:after="0"/>
+        <w:rPr>
+          <w:rFonts w:eastAsia="Times New Roman" w:cs="Times New Roman"/>
+          <w:color w:val="333333"/>
+          <w:szCs w:val="28"/>
+        </w:rPr>
+      </w:pPr>
+      <w:r>
+        <w:rPr>
+          <w:rFonts w:eastAsia="Times New Roman" w:cs="Times New Roman"/>
+          <w:color w:val="333333"/>
+          <w:szCs w:val="28"/>
+        </w:rPr>
+        <w:t>Tiền xử lý này thông báo cho trình biên dịch vộ hiệu hóa biến KICH_CO_FILE và định nghĩa mới có giá trị 42.</w:t>
+      </w:r>
     </w:p>
     <w:p>
       <w:pPr>
         <w:pStyle w:val="Heading2"/>
       </w:pPr>
+      <w:r>
+        <w:lastRenderedPageBreak/>
+        <w:t>Dưới đây là danh sách các thẻ tiền xử lý quan trọng trong C</w:t>
+      </w:r>
+      <w:r>
+        <w:t>:</w:t>
+      </w:r>
+    </w:p>
+    <w:tbl>
+      <w:tblPr>
+        <w:tblW w:w="6669" w:type="dxa"/>
+        <w:jc w:val="center"/>
+        <w:tblBorders>
+          <w:top w:val="single" w:sz="6" w:space="0" w:color="DDDDDD"/>
+          <w:left w:val="single" w:sz="6" w:space="0" w:color="DDDDDD"/>
+          <w:bottom w:val="single" w:sz="6" w:space="0" w:color="DDDDDD"/>
+          <w:right w:val="single" w:sz="6" w:space="0" w:color="DDDDDD"/>
+        </w:tblBorders>
+        <w:shd w:val="clear" w:color="auto" w:fill="FFFFFF"/>
+        <w:tblCellMar>
+          <w:top w:w="15" w:type="dxa"/>
+          <w:left w:w="15" w:type="dxa"/>
+          <w:bottom w:w="15" w:type="dxa"/>
+          <w:right w:w="15" w:type="dxa"/>
+        </w:tblCellMar>
+        <w:tblLook w:val="04A0" w:firstRow="1" w:lastRow="0" w:firstColumn="1" w:lastColumn="0" w:noHBand="0" w:noVBand="1"/>
+      </w:tblPr>
+      <w:tblGrid>
+        <w:gridCol w:w="1823"/>
+        <w:gridCol w:w="4846"/>
+      </w:tblGrid>
+      <w:tr>
+        <w:trPr>
+          <w:trHeight w:val="663"/>
+          <w:jc w:val="center"/>
+        </w:trPr>
+        <w:tc>
+          <w:tcPr>
+            <w:tcW w:w="1823" w:type="dxa"/>
+            <w:tcBorders>
+              <w:top w:val="single" w:sz="6" w:space="0" w:color="DDDDDD"/>
+              <w:left w:val="single" w:sz="6" w:space="0" w:color="DDDDDD"/>
+              <w:bottom w:val="single" w:sz="6" w:space="0" w:color="DDDDDD"/>
+              <w:right w:val="single" w:sz="6" w:space="0" w:color="DDDDDD"/>
+            </w:tcBorders>
+            <w:shd w:val="clear" w:color="auto" w:fill="FFFFFF"/>
+            <w:tcMar>
+              <w:top w:w="120" w:type="dxa"/>
+              <w:left w:w="120" w:type="dxa"/>
+              <w:bottom w:w="120" w:type="dxa"/>
+              <w:right w:w="120" w:type="dxa"/>
+            </w:tcMar>
+            <w:vAlign w:val="center"/>
+            <w:hideMark/>
+          </w:tcPr>
+          <w:p>
+            <w:pPr>
+              <w:spacing w:after="300"/>
+              <w:rPr>
+                <w:rFonts w:cs="Times New Roman"/>
+                <w:b/>
+                <w:bCs/>
+                <w:color w:val="333333"/>
+                <w:sz w:val="24"/>
+                <w:szCs w:val="24"/>
+              </w:rPr>
+            </w:pPr>
+            <w:r>
+              <w:rPr>
+                <w:rFonts w:cs="Times New Roman"/>
+                <w:b/>
+                <w:bCs/>
+                <w:color w:val="333333"/>
+                <w:sz w:val="24"/>
+                <w:szCs w:val="24"/>
+              </w:rPr>
+              <w:t>Directive</w:t>
+            </w:r>
+          </w:p>
+        </w:tc>
+        <w:tc>
+          <w:tcPr>
+            <w:tcW w:w="0" w:type="auto"/>
+            <w:tcBorders>
+              <w:top w:val="single" w:sz="6" w:space="0" w:color="DDDDDD"/>
+              <w:left w:val="single" w:sz="6" w:space="0" w:color="DDDDDD"/>
+              <w:bottom w:val="single" w:sz="6" w:space="0" w:color="DDDDDD"/>
+              <w:right w:val="single" w:sz="6" w:space="0" w:color="DDDDDD"/>
+            </w:tcBorders>
+            <w:shd w:val="clear" w:color="auto" w:fill="FFFFFF"/>
+            <w:tcMar>
+              <w:top w:w="120" w:type="dxa"/>
+              <w:left w:w="120" w:type="dxa"/>
+              <w:bottom w:w="120" w:type="dxa"/>
+              <w:right w:w="120" w:type="dxa"/>
+            </w:tcMar>
+            <w:vAlign w:val="center"/>
+            <w:hideMark/>
+          </w:tcPr>
+          <w:p>
+            <w:pPr>
+              <w:spacing w:after="300"/>
+              <w:rPr>
+                <w:rFonts w:cs="Times New Roman"/>
+                <w:b/>
+                <w:bCs/>
+                <w:color w:val="333333"/>
+                <w:sz w:val="24"/>
+                <w:szCs w:val="24"/>
+              </w:rPr>
+            </w:pPr>
+            <w:r>
+              <w:rPr>
+                <w:rFonts w:cs="Times New Roman"/>
+                <w:b/>
+                <w:bCs/>
+                <w:color w:val="333333"/>
+                <w:sz w:val="24"/>
+                <w:szCs w:val="24"/>
+              </w:rPr>
+              <w:t>Miêu tả</w:t>
+            </w:r>
+          </w:p>
+        </w:tc>
+      </w:tr>
+      <w:tr>
+        <w:trPr>
+          <w:trHeight w:val="681"/>
+          <w:jc w:val="center"/>
+        </w:trPr>
+        <w:tc>
+          <w:tcPr>
+            <w:tcW w:w="0" w:type="auto"/>
+            <w:tcBorders>
+              <w:top w:val="single" w:sz="6" w:space="0" w:color="DDDDDD"/>
+              <w:left w:val="single" w:sz="6" w:space="0" w:color="DDDDDD"/>
+              <w:bottom w:val="single" w:sz="6" w:space="0" w:color="DDDDDD"/>
+              <w:right w:val="single" w:sz="6" w:space="0" w:color="DDDDDD"/>
+            </w:tcBorders>
+            <w:shd w:val="clear" w:color="auto" w:fill="FFFFFF"/>
+            <w:tcMar>
+              <w:top w:w="120" w:type="dxa"/>
+              <w:left w:w="120" w:type="dxa"/>
+              <w:bottom w:w="120" w:type="dxa"/>
+              <w:right w:w="120" w:type="dxa"/>
+            </w:tcMar>
+            <w:vAlign w:val="center"/>
+            <w:hideMark/>
+          </w:tcPr>
+          <w:p>
+            <w:pPr>
+              <w:spacing w:after="300"/>
+              <w:rPr>
+                <w:rFonts w:cs="Times New Roman"/>
+                <w:color w:val="333333"/>
+                <w:sz w:val="24"/>
+                <w:szCs w:val="24"/>
+              </w:rPr>
+            </w:pPr>
+            <w:r>
+              <w:rPr>
+                <w:rFonts w:cs="Times New Roman"/>
+                <w:color w:val="333333"/>
+                <w:sz w:val="24"/>
+                <w:szCs w:val="24"/>
+              </w:rPr>
+              <w:t>#define</w:t>
+            </w:r>
+          </w:p>
+        </w:tc>
+        <w:tc>
+          <w:tcPr>
+            <w:tcW w:w="0" w:type="auto"/>
+            <w:tcBorders>
+              <w:top w:val="single" w:sz="6" w:space="0" w:color="DDDDDD"/>
+              <w:left w:val="single" w:sz="6" w:space="0" w:color="DDDDDD"/>
+              <w:bottom w:val="single" w:sz="6" w:space="0" w:color="DDDDDD"/>
+              <w:right w:val="single" w:sz="6" w:space="0" w:color="DDDDDD"/>
+            </w:tcBorders>
+            <w:shd w:val="clear" w:color="auto" w:fill="FFFFFF"/>
+            <w:tcMar>
+              <w:top w:w="120" w:type="dxa"/>
+              <w:left w:w="120" w:type="dxa"/>
+              <w:bottom w:w="120" w:type="dxa"/>
+              <w:right w:w="120" w:type="dxa"/>
+            </w:tcMar>
+            <w:vAlign w:val="center"/>
+            <w:hideMark/>
+          </w:tcPr>
+          <w:p>
+            <w:pPr>
+              <w:spacing w:after="300"/>
+              <w:rPr>
+                <w:rFonts w:cs="Times New Roman"/>
+                <w:color w:val="333333"/>
+                <w:sz w:val="24"/>
+                <w:szCs w:val="24"/>
+              </w:rPr>
+            </w:pPr>
+            <w:r>
+              <w:rPr>
+                <w:rFonts w:cs="Times New Roman"/>
+                <w:color w:val="333333"/>
+                <w:sz w:val="24"/>
+                <w:szCs w:val="24"/>
+              </w:rPr>
+              <w:t>Thay thể cho bộ tiền xử lý macro</w:t>
+            </w:r>
+          </w:p>
+        </w:tc>
+      </w:tr>
+      <w:tr>
+        <w:trPr>
+          <w:trHeight w:val="663"/>
+          <w:jc w:val="center"/>
+        </w:trPr>
+        <w:tc>
+          <w:tcPr>
+            <w:tcW w:w="0" w:type="auto"/>
+            <w:tcBorders>
+              <w:top w:val="single" w:sz="6" w:space="0" w:color="DDDDDD"/>
+              <w:left w:val="single" w:sz="6" w:space="0" w:color="DDDDDD"/>
+              <w:bottom w:val="single" w:sz="6" w:space="0" w:color="DDDDDD"/>
+              <w:right w:val="single" w:sz="6" w:space="0" w:color="DDDDDD"/>
+            </w:tcBorders>
+            <w:shd w:val="clear" w:color="auto" w:fill="FFFFFF"/>
+            <w:tcMar>
+              <w:top w:w="120" w:type="dxa"/>
+              <w:left w:w="120" w:type="dxa"/>
+              <w:bottom w:w="120" w:type="dxa"/>
+              <w:right w:w="120" w:type="dxa"/>
+            </w:tcMar>
+            <w:vAlign w:val="center"/>
+            <w:hideMark/>
+          </w:tcPr>
+          <w:p>
+            <w:pPr>
+              <w:spacing w:after="300"/>
+              <w:rPr>
+                <w:rFonts w:cs="Times New Roman"/>
+                <w:color w:val="333333"/>
+                <w:sz w:val="24"/>
+                <w:szCs w:val="24"/>
+              </w:rPr>
+            </w:pPr>
+            <w:r>
+              <w:rPr>
+                <w:rFonts w:cs="Times New Roman"/>
+                <w:color w:val="333333"/>
+                <w:sz w:val="24"/>
+                <w:szCs w:val="24"/>
+              </w:rPr>
+              <w:t>#include</w:t>
+            </w:r>
+          </w:p>
+        </w:tc>
+        <w:tc>
+          <w:tcPr>
+            <w:tcW w:w="0" w:type="auto"/>
+            <w:tcBorders>
+              <w:top w:val="single" w:sz="6" w:space="0" w:color="DDDDDD"/>
+              <w:left w:val="single" w:sz="6" w:space="0" w:color="DDDDDD"/>
+              <w:bottom w:val="single" w:sz="6" w:space="0" w:color="DDDDDD"/>
+              <w:right w:val="single" w:sz="6" w:space="0" w:color="DDDDDD"/>
+            </w:tcBorders>
+            <w:shd w:val="clear" w:color="auto" w:fill="FFFFFF"/>
+            <w:tcMar>
+              <w:top w:w="120" w:type="dxa"/>
+              <w:left w:w="120" w:type="dxa"/>
+              <w:bottom w:w="120" w:type="dxa"/>
+              <w:right w:w="120" w:type="dxa"/>
+            </w:tcMar>
+            <w:vAlign w:val="center"/>
+            <w:hideMark/>
+          </w:tcPr>
+          <w:p>
+            <w:pPr>
+              <w:spacing w:after="300"/>
+              <w:rPr>
+                <w:rFonts w:cs="Times New Roman"/>
+                <w:color w:val="333333"/>
+                <w:sz w:val="24"/>
+                <w:szCs w:val="24"/>
+              </w:rPr>
+            </w:pPr>
+            <w:r>
+              <w:rPr>
+                <w:rFonts w:cs="Times New Roman"/>
+                <w:color w:val="333333"/>
+                <w:sz w:val="24"/>
+                <w:szCs w:val="24"/>
+              </w:rPr>
+              <w:t>Chèn một header đặc biệt từ file khác</w:t>
+            </w:r>
+          </w:p>
+        </w:tc>
+      </w:tr>
+      <w:tr>
+        <w:trPr>
+          <w:trHeight w:val="663"/>
+          <w:jc w:val="center"/>
+        </w:trPr>
+        <w:tc>
+          <w:tcPr>
+            <w:tcW w:w="0" w:type="auto"/>
+            <w:tcBorders>
+              <w:top w:val="single" w:sz="6" w:space="0" w:color="DDDDDD"/>
+              <w:left w:val="single" w:sz="6" w:space="0" w:color="DDDDDD"/>
+              <w:bottom w:val="single" w:sz="6" w:space="0" w:color="DDDDDD"/>
+              <w:right w:val="single" w:sz="6" w:space="0" w:color="DDDDDD"/>
+            </w:tcBorders>
+            <w:shd w:val="clear" w:color="auto" w:fill="FFFFFF"/>
+            <w:tcMar>
+              <w:top w:w="120" w:type="dxa"/>
+              <w:left w:w="120" w:type="dxa"/>
+              <w:bottom w:w="120" w:type="dxa"/>
+              <w:right w:w="120" w:type="dxa"/>
+            </w:tcMar>
+            <w:vAlign w:val="center"/>
+            <w:hideMark/>
+          </w:tcPr>
+          <w:p>
+            <w:pPr>
+              <w:spacing w:after="300"/>
+              <w:rPr>
+                <w:rFonts w:cs="Times New Roman"/>
+                <w:color w:val="333333"/>
+                <w:sz w:val="24"/>
+                <w:szCs w:val="24"/>
+              </w:rPr>
+            </w:pPr>
+            <w:r>
+              <w:rPr>
+                <w:rFonts w:cs="Times New Roman"/>
+                <w:color w:val="333333"/>
+                <w:sz w:val="24"/>
+                <w:szCs w:val="24"/>
+              </w:rPr>
+              <w:t>#undef</w:t>
+            </w:r>
+          </w:p>
+        </w:tc>
+        <w:tc>
+          <w:tcPr>
+            <w:tcW w:w="0" w:type="auto"/>
+            <w:tcBorders>
+              <w:top w:val="single" w:sz="6" w:space="0" w:color="DDDDDD"/>
+              <w:left w:val="single" w:sz="6" w:space="0" w:color="DDDDDD"/>
+              <w:bottom w:val="single" w:sz="6" w:space="0" w:color="DDDDDD"/>
+              <w:right w:val="single" w:sz="6" w:space="0" w:color="DDDDDD"/>
+            </w:tcBorders>
+            <w:shd w:val="clear" w:color="auto" w:fill="FFFFFF"/>
+            <w:tcMar>
+              <w:top w:w="120" w:type="dxa"/>
+              <w:left w:w="120" w:type="dxa"/>
+              <w:bottom w:w="120" w:type="dxa"/>
+              <w:right w:w="120" w:type="dxa"/>
+            </w:tcMar>
+            <w:vAlign w:val="center"/>
+            <w:hideMark/>
+          </w:tcPr>
+          <w:p>
+            <w:pPr>
+              <w:spacing w:after="300"/>
+              <w:rPr>
+                <w:rFonts w:cs="Times New Roman"/>
+                <w:color w:val="333333"/>
+                <w:sz w:val="24"/>
+                <w:szCs w:val="24"/>
+              </w:rPr>
+            </w:pPr>
+            <w:r>
+              <w:rPr>
+                <w:rFonts w:cs="Times New Roman"/>
+                <w:color w:val="333333"/>
+                <w:sz w:val="24"/>
+                <w:szCs w:val="24"/>
+              </w:rPr>
+              <w:t>Không định nghĩa một macro tiền xử lý</w:t>
+            </w:r>
+          </w:p>
+        </w:tc>
+      </w:tr>
+      <w:tr>
+        <w:trPr>
+          <w:trHeight w:val="995"/>
+          <w:jc w:val="center"/>
+        </w:trPr>
+        <w:tc>
+          <w:tcPr>
+            <w:tcW w:w="0" w:type="auto"/>
+            <w:tcBorders>
+              <w:top w:val="single" w:sz="6" w:space="0" w:color="DDDDDD"/>
+              <w:left w:val="single" w:sz="6" w:space="0" w:color="DDDDDD"/>
+              <w:bottom w:val="single" w:sz="6" w:space="0" w:color="DDDDDD"/>
+              <w:right w:val="single" w:sz="6" w:space="0" w:color="DDDDDD"/>
+            </w:tcBorders>
+            <w:shd w:val="clear" w:color="auto" w:fill="FFFFFF"/>
+            <w:tcMar>
+              <w:top w:w="120" w:type="dxa"/>
+              <w:left w:w="120" w:type="dxa"/>
+              <w:bottom w:w="120" w:type="dxa"/>
+              <w:right w:w="120" w:type="dxa"/>
+            </w:tcMar>
+            <w:vAlign w:val="center"/>
+            <w:hideMark/>
+          </w:tcPr>
+          <w:p>
+            <w:pPr>
+              <w:spacing w:after="300"/>
+              <w:rPr>
+                <w:rFonts w:cs="Times New Roman"/>
+                <w:color w:val="333333"/>
+                <w:sz w:val="24"/>
+                <w:szCs w:val="24"/>
+              </w:rPr>
+            </w:pPr>
+            <w:r>
+              <w:rPr>
+                <w:rFonts w:cs="Times New Roman"/>
+                <w:color w:val="333333"/>
+                <w:sz w:val="24"/>
+                <w:szCs w:val="24"/>
+              </w:rPr>
+              <w:t>#ifdef</w:t>
+            </w:r>
+          </w:p>
+        </w:tc>
+        <w:tc>
+          <w:tcPr>
+            <w:tcW w:w="0" w:type="auto"/>
+            <w:tcBorders>
+              <w:top w:val="single" w:sz="6" w:space="0" w:color="DDDDDD"/>
+              <w:left w:val="single" w:sz="6" w:space="0" w:color="DDDDDD"/>
+              <w:bottom w:val="single" w:sz="6" w:space="0" w:color="DDDDDD"/>
+              <w:right w:val="single" w:sz="6" w:space="0" w:color="DDDDDD"/>
+            </w:tcBorders>
+            <w:shd w:val="clear" w:color="auto" w:fill="FFFFFF"/>
+            <w:tcMar>
+              <w:top w:w="120" w:type="dxa"/>
+              <w:left w:w="120" w:type="dxa"/>
+              <w:bottom w:w="120" w:type="dxa"/>
+              <w:right w:w="120" w:type="dxa"/>
+            </w:tcMar>
+            <w:vAlign w:val="center"/>
+            <w:hideMark/>
+          </w:tcPr>
+          <w:p>
+            <w:pPr>
+              <w:spacing w:after="300"/>
+              <w:rPr>
+                <w:rFonts w:cs="Times New Roman"/>
+                <w:color w:val="333333"/>
+                <w:sz w:val="24"/>
+                <w:szCs w:val="24"/>
+              </w:rPr>
+            </w:pPr>
+            <w:r>
+              <w:rPr>
+                <w:rFonts w:cs="Times New Roman"/>
+                <w:color w:val="333333"/>
+                <w:sz w:val="24"/>
+                <w:szCs w:val="24"/>
+              </w:rPr>
+              <w:t>Trả về giá trị true nếu macro này được định nghĩa</w:t>
+            </w:r>
+          </w:p>
+        </w:tc>
+      </w:tr>
+      <w:tr>
+        <w:trPr>
+          <w:trHeight w:val="995"/>
+          <w:jc w:val="center"/>
+        </w:trPr>
+        <w:tc>
+          <w:tcPr>
+            <w:tcW w:w="0" w:type="auto"/>
+            <w:tcBorders>
+              <w:top w:val="single" w:sz="6" w:space="0" w:color="DDDDDD"/>
+              <w:left w:val="single" w:sz="6" w:space="0" w:color="DDDDDD"/>
+              <w:bottom w:val="single" w:sz="6" w:space="0" w:color="DDDDDD"/>
+              <w:right w:val="single" w:sz="6" w:space="0" w:color="DDDDDD"/>
+            </w:tcBorders>
+            <w:shd w:val="clear" w:color="auto" w:fill="FFFFFF"/>
+            <w:tcMar>
+              <w:top w:w="120" w:type="dxa"/>
+              <w:left w:w="120" w:type="dxa"/>
+              <w:bottom w:w="120" w:type="dxa"/>
+              <w:right w:w="120" w:type="dxa"/>
+            </w:tcMar>
+            <w:vAlign w:val="center"/>
+            <w:hideMark/>
+          </w:tcPr>
+          <w:p>
+            <w:pPr>
+              <w:spacing w:after="300"/>
+              <w:rPr>
+                <w:rFonts w:cs="Times New Roman"/>
+                <w:color w:val="333333"/>
+                <w:sz w:val="24"/>
+                <w:szCs w:val="24"/>
+              </w:rPr>
+            </w:pPr>
+            <w:r>
+              <w:rPr>
+                <w:rFonts w:cs="Times New Roman"/>
+                <w:color w:val="333333"/>
+                <w:sz w:val="24"/>
+                <w:szCs w:val="24"/>
+              </w:rPr>
+              <w:t>#ifndef</w:t>
+            </w:r>
+          </w:p>
+        </w:tc>
+        <w:tc>
+          <w:tcPr>
+            <w:tcW w:w="0" w:type="auto"/>
+            <w:tcBorders>
+              <w:top w:val="single" w:sz="6" w:space="0" w:color="DDDDDD"/>
+              <w:left w:val="single" w:sz="6" w:space="0" w:color="DDDDDD"/>
+              <w:bottom w:val="single" w:sz="6" w:space="0" w:color="DDDDDD"/>
+              <w:right w:val="single" w:sz="6" w:space="0" w:color="DDDDDD"/>
+            </w:tcBorders>
+            <w:shd w:val="clear" w:color="auto" w:fill="FFFFFF"/>
+            <w:tcMar>
+              <w:top w:w="120" w:type="dxa"/>
+              <w:left w:w="120" w:type="dxa"/>
+              <w:bottom w:w="120" w:type="dxa"/>
+              <w:right w:w="120" w:type="dxa"/>
+            </w:tcMar>
+            <w:vAlign w:val="center"/>
+            <w:hideMark/>
+          </w:tcPr>
+          <w:p>
+            <w:pPr>
+              <w:spacing w:after="300"/>
+              <w:rPr>
+                <w:rFonts w:cs="Times New Roman"/>
+                <w:color w:val="333333"/>
+                <w:sz w:val="24"/>
+                <w:szCs w:val="24"/>
+              </w:rPr>
+            </w:pPr>
+            <w:r>
+              <w:rPr>
+                <w:rFonts w:cs="Times New Roman"/>
+                <w:color w:val="333333"/>
+                <w:sz w:val="24"/>
+                <w:szCs w:val="24"/>
+              </w:rPr>
+              <w:t>Trả về giá trị true nếu macro này không được định nghĩa</w:t>
+            </w:r>
+          </w:p>
+        </w:tc>
+      </w:tr>
+      <w:tr>
+        <w:trPr>
+          <w:trHeight w:val="663"/>
+          <w:jc w:val="center"/>
+        </w:trPr>
+        <w:tc>
+          <w:tcPr>
+            <w:tcW w:w="0" w:type="auto"/>
+            <w:tcBorders>
+              <w:top w:val="single" w:sz="6" w:space="0" w:color="DDDDDD"/>
+              <w:left w:val="single" w:sz="6" w:space="0" w:color="DDDDDD"/>
+              <w:bottom w:val="single" w:sz="6" w:space="0" w:color="DDDDDD"/>
+              <w:right w:val="single" w:sz="6" w:space="0" w:color="DDDDDD"/>
+            </w:tcBorders>
+            <w:shd w:val="clear" w:color="auto" w:fill="FFFFFF"/>
+            <w:tcMar>
+              <w:top w:w="120" w:type="dxa"/>
+              <w:left w:w="120" w:type="dxa"/>
+              <w:bottom w:w="120" w:type="dxa"/>
+              <w:right w:w="120" w:type="dxa"/>
+            </w:tcMar>
+            <w:vAlign w:val="center"/>
+            <w:hideMark/>
+          </w:tcPr>
+          <w:p>
+            <w:pPr>
+              <w:spacing w:after="300"/>
+              <w:rPr>
+                <w:rFonts w:cs="Times New Roman"/>
+                <w:color w:val="333333"/>
+                <w:sz w:val="24"/>
+                <w:szCs w:val="24"/>
+              </w:rPr>
+            </w:pPr>
+            <w:r>
+              <w:rPr>
+                <w:rFonts w:cs="Times New Roman"/>
+                <w:color w:val="333333"/>
+                <w:sz w:val="24"/>
+                <w:szCs w:val="24"/>
+              </w:rPr>
+              <w:t>#if</w:t>
+            </w:r>
+          </w:p>
+        </w:tc>
+        <w:tc>
+          <w:tcPr>
+            <w:tcW w:w="0" w:type="auto"/>
+            <w:tcBorders>
+              <w:top w:val="single" w:sz="6" w:space="0" w:color="DDDDDD"/>
+              <w:left w:val="single" w:sz="6" w:space="0" w:color="DDDDDD"/>
+              <w:bottom w:val="single" w:sz="6" w:space="0" w:color="DDDDDD"/>
+              <w:right w:val="single" w:sz="6" w:space="0" w:color="DDDDDD"/>
+            </w:tcBorders>
+            <w:shd w:val="clear" w:color="auto" w:fill="FFFFFF"/>
+            <w:tcMar>
+              <w:top w:w="120" w:type="dxa"/>
+              <w:left w:w="120" w:type="dxa"/>
+              <w:bottom w:w="120" w:type="dxa"/>
+              <w:right w:w="120" w:type="dxa"/>
+            </w:tcMar>
+            <w:vAlign w:val="center"/>
+            <w:hideMark/>
+          </w:tcPr>
+          <w:p>
+            <w:pPr>
+              <w:spacing w:after="300"/>
+              <w:rPr>
+                <w:rFonts w:cs="Times New Roman"/>
+                <w:color w:val="333333"/>
+                <w:sz w:val="24"/>
+                <w:szCs w:val="24"/>
+              </w:rPr>
+            </w:pPr>
+            <w:r>
+              <w:rPr>
+                <w:rFonts w:cs="Times New Roman"/>
+                <w:color w:val="333333"/>
+                <w:sz w:val="24"/>
+                <w:szCs w:val="24"/>
+              </w:rPr>
+              <w:t>Kiểm tra nếu điều kiện biên dịch là đúng</w:t>
+            </w:r>
+          </w:p>
+        </w:tc>
+      </w:tr>
+      <w:tr>
+        <w:trPr>
+          <w:trHeight w:val="681"/>
+          <w:jc w:val="center"/>
+        </w:trPr>
+        <w:tc>
+          <w:tcPr>
+            <w:tcW w:w="0" w:type="auto"/>
+            <w:tcBorders>
+              <w:top w:val="single" w:sz="6" w:space="0" w:color="DDDDDD"/>
+              <w:left w:val="single" w:sz="6" w:space="0" w:color="DDDDDD"/>
+              <w:bottom w:val="single" w:sz="6" w:space="0" w:color="DDDDDD"/>
+              <w:right w:val="single" w:sz="6" w:space="0" w:color="DDDDDD"/>
+            </w:tcBorders>
+            <w:shd w:val="clear" w:color="auto" w:fill="FFFFFF"/>
+            <w:tcMar>
+              <w:top w:w="120" w:type="dxa"/>
+              <w:left w:w="120" w:type="dxa"/>
+              <w:bottom w:w="120" w:type="dxa"/>
+              <w:right w:w="120" w:type="dxa"/>
+            </w:tcMar>
+            <w:vAlign w:val="center"/>
+            <w:hideMark/>
+          </w:tcPr>
+          <w:p>
+            <w:pPr>
+              <w:spacing w:after="300"/>
+              <w:rPr>
+                <w:rFonts w:cs="Times New Roman"/>
+                <w:color w:val="333333"/>
+                <w:sz w:val="24"/>
+                <w:szCs w:val="24"/>
+              </w:rPr>
+            </w:pPr>
+            <w:r>
+              <w:rPr>
+                <w:rFonts w:cs="Times New Roman"/>
+                <w:color w:val="333333"/>
+                <w:sz w:val="24"/>
+                <w:szCs w:val="24"/>
+              </w:rPr>
+              <w:t>#else</w:t>
+            </w:r>
+          </w:p>
+        </w:tc>
+        <w:tc>
+          <w:tcPr>
+            <w:tcW w:w="0" w:type="auto"/>
+            <w:tcBorders>
+              <w:top w:val="single" w:sz="6" w:space="0" w:color="DDDDDD"/>
+              <w:left w:val="single" w:sz="6" w:space="0" w:color="DDDDDD"/>
+              <w:bottom w:val="single" w:sz="6" w:space="0" w:color="DDDDDD"/>
+              <w:right w:val="single" w:sz="6" w:space="0" w:color="DDDDDD"/>
+            </w:tcBorders>
+            <w:shd w:val="clear" w:color="auto" w:fill="FFFFFF"/>
+            <w:tcMar>
+              <w:top w:w="120" w:type="dxa"/>
+              <w:left w:w="120" w:type="dxa"/>
+              <w:bottom w:w="120" w:type="dxa"/>
+              <w:right w:w="120" w:type="dxa"/>
+            </w:tcMar>
+            <w:vAlign w:val="center"/>
+            <w:hideMark/>
+          </w:tcPr>
+          <w:p>
+            <w:pPr>
+              <w:spacing w:after="300"/>
+              <w:rPr>
+                <w:rFonts w:cs="Times New Roman"/>
+                <w:color w:val="333333"/>
+                <w:sz w:val="24"/>
+                <w:szCs w:val="24"/>
+              </w:rPr>
+            </w:pPr>
+            <w:r>
+              <w:rPr>
+                <w:rFonts w:cs="Times New Roman"/>
+                <w:color w:val="333333"/>
+                <w:sz w:val="24"/>
+                <w:szCs w:val="24"/>
+              </w:rPr>
+              <w:t>Phần thay thế cho #if</w:t>
+            </w:r>
+          </w:p>
+        </w:tc>
+      </w:tr>
+      <w:tr>
+        <w:trPr>
+          <w:trHeight w:val="663"/>
+          <w:jc w:val="center"/>
+        </w:trPr>
+        <w:tc>
+          <w:tcPr>
+            <w:tcW w:w="0" w:type="auto"/>
+            <w:tcBorders>
+              <w:top w:val="single" w:sz="6" w:space="0" w:color="DDDDDD"/>
+              <w:left w:val="single" w:sz="6" w:space="0" w:color="DDDDDD"/>
+              <w:bottom w:val="single" w:sz="6" w:space="0" w:color="DDDDDD"/>
+              <w:right w:val="single" w:sz="6" w:space="0" w:color="DDDDDD"/>
+            </w:tcBorders>
+            <w:shd w:val="clear" w:color="auto" w:fill="FFFFFF"/>
+            <w:tcMar>
+              <w:top w:w="120" w:type="dxa"/>
+              <w:left w:w="120" w:type="dxa"/>
+              <w:bottom w:w="120" w:type="dxa"/>
+              <w:right w:w="120" w:type="dxa"/>
+            </w:tcMar>
+            <w:vAlign w:val="center"/>
+            <w:hideMark/>
+          </w:tcPr>
+          <w:p>
+            <w:pPr>
+              <w:spacing w:after="300"/>
+              <w:rPr>
+                <w:rFonts w:cs="Times New Roman"/>
+                <w:color w:val="333333"/>
+                <w:sz w:val="24"/>
+                <w:szCs w:val="24"/>
+              </w:rPr>
+            </w:pPr>
+            <w:r>
+              <w:rPr>
+                <w:rFonts w:cs="Times New Roman"/>
+                <w:color w:val="333333"/>
+                <w:sz w:val="24"/>
+                <w:szCs w:val="24"/>
+              </w:rPr>
+              <w:t>#elif</w:t>
+            </w:r>
+          </w:p>
+        </w:tc>
+        <w:tc>
+          <w:tcPr>
+            <w:tcW w:w="0" w:type="auto"/>
+            <w:tcBorders>
+              <w:top w:val="single" w:sz="6" w:space="0" w:color="DDDDDD"/>
+              <w:left w:val="single" w:sz="6" w:space="0" w:color="DDDDDD"/>
+              <w:bottom w:val="single" w:sz="6" w:space="0" w:color="DDDDDD"/>
+              <w:right w:val="single" w:sz="6" w:space="0" w:color="DDDDDD"/>
+            </w:tcBorders>
+            <w:shd w:val="clear" w:color="auto" w:fill="FFFFFF"/>
+            <w:tcMar>
+              <w:top w:w="120" w:type="dxa"/>
+              <w:left w:w="120" w:type="dxa"/>
+              <w:bottom w:w="120" w:type="dxa"/>
+              <w:right w:w="120" w:type="dxa"/>
+            </w:tcMar>
+            <w:vAlign w:val="center"/>
+            <w:hideMark/>
+          </w:tcPr>
+          <w:p>
+            <w:pPr>
+              <w:spacing w:after="300"/>
+              <w:rPr>
+                <w:rFonts w:cs="Times New Roman"/>
+                <w:color w:val="333333"/>
+                <w:sz w:val="24"/>
+                <w:szCs w:val="24"/>
+              </w:rPr>
+            </w:pPr>
+            <w:r>
+              <w:rPr>
+                <w:rFonts w:cs="Times New Roman"/>
+                <w:color w:val="333333"/>
+                <w:sz w:val="24"/>
+                <w:szCs w:val="24"/>
+              </w:rPr>
+              <w:t>#else một #if trong một lệnh</w:t>
+            </w:r>
+          </w:p>
+        </w:tc>
+      </w:tr>
+      <w:tr>
+        <w:trPr>
+          <w:trHeight w:val="681"/>
+          <w:jc w:val="center"/>
+        </w:trPr>
+        <w:tc>
+          <w:tcPr>
+            <w:tcW w:w="0" w:type="auto"/>
+            <w:tcBorders>
+              <w:top w:val="single" w:sz="6" w:space="0" w:color="DDDDDD"/>
+              <w:left w:val="single" w:sz="6" w:space="0" w:color="DDDDDD"/>
+              <w:bottom w:val="single" w:sz="6" w:space="0" w:color="DDDDDD"/>
+              <w:right w:val="single" w:sz="6" w:space="0" w:color="DDDDDD"/>
+            </w:tcBorders>
+            <w:shd w:val="clear" w:color="auto" w:fill="FFFFFF"/>
+            <w:tcMar>
+              <w:top w:w="120" w:type="dxa"/>
+              <w:left w:w="120" w:type="dxa"/>
+              <w:bottom w:w="120" w:type="dxa"/>
+              <w:right w:w="120" w:type="dxa"/>
+            </w:tcMar>
+            <w:vAlign w:val="center"/>
+            <w:hideMark/>
+          </w:tcPr>
+          <w:p>
+            <w:pPr>
+              <w:spacing w:after="300"/>
+              <w:rPr>
+                <w:rFonts w:cs="Times New Roman"/>
+                <w:color w:val="333333"/>
+                <w:sz w:val="24"/>
+                <w:szCs w:val="24"/>
+              </w:rPr>
+            </w:pPr>
+            <w:r>
+              <w:rPr>
+                <w:rFonts w:cs="Times New Roman"/>
+                <w:color w:val="333333"/>
+                <w:sz w:val="24"/>
+                <w:szCs w:val="24"/>
+              </w:rPr>
+              <w:t>#endif</w:t>
+            </w:r>
+          </w:p>
+        </w:tc>
+        <w:tc>
+          <w:tcPr>
+            <w:tcW w:w="0" w:type="auto"/>
+            <w:tcBorders>
+              <w:top w:val="single" w:sz="6" w:space="0" w:color="DDDDDD"/>
+              <w:left w:val="single" w:sz="6" w:space="0" w:color="DDDDDD"/>
+              <w:bottom w:val="single" w:sz="6" w:space="0" w:color="DDDDDD"/>
+              <w:right w:val="single" w:sz="6" w:space="0" w:color="DDDDDD"/>
+            </w:tcBorders>
+            <w:shd w:val="clear" w:color="auto" w:fill="FFFFFF"/>
+            <w:tcMar>
+              <w:top w:w="120" w:type="dxa"/>
+              <w:left w:w="120" w:type="dxa"/>
+              <w:bottom w:w="120" w:type="dxa"/>
+              <w:right w:w="120" w:type="dxa"/>
+            </w:tcMar>
+            <w:vAlign w:val="center"/>
+            <w:hideMark/>
+          </w:tcPr>
+          <w:p>
+            <w:pPr>
+              <w:spacing w:after="300"/>
+              <w:rPr>
+                <w:rFonts w:cs="Times New Roman"/>
+                <w:color w:val="333333"/>
+                <w:sz w:val="24"/>
+                <w:szCs w:val="24"/>
+              </w:rPr>
+            </w:pPr>
+            <w:r>
+              <w:rPr>
+                <w:rFonts w:cs="Times New Roman"/>
+                <w:color w:val="333333"/>
+                <w:sz w:val="24"/>
+                <w:szCs w:val="24"/>
+              </w:rPr>
+              <w:t>Kết thúc điều kiện tiền xử lý</w:t>
+            </w:r>
+          </w:p>
+        </w:tc>
+      </w:tr>
+      <w:tr>
+        <w:trPr>
+          <w:trHeight w:val="663"/>
+          <w:jc w:val="center"/>
+        </w:trPr>
+        <w:tc>
+          <w:tcPr>
+            <w:tcW w:w="0" w:type="auto"/>
+            <w:tcBorders>
+              <w:top w:val="single" w:sz="6" w:space="0" w:color="DDDDDD"/>
+              <w:left w:val="single" w:sz="6" w:space="0" w:color="DDDDDD"/>
+              <w:bottom w:val="single" w:sz="6" w:space="0" w:color="DDDDDD"/>
+              <w:right w:val="single" w:sz="6" w:space="0" w:color="DDDDDD"/>
+            </w:tcBorders>
+            <w:shd w:val="clear" w:color="auto" w:fill="FFFFFF"/>
+            <w:tcMar>
+              <w:top w:w="120" w:type="dxa"/>
+              <w:left w:w="120" w:type="dxa"/>
+              <w:bottom w:w="120" w:type="dxa"/>
+              <w:right w:w="120" w:type="dxa"/>
+            </w:tcMar>
+            <w:vAlign w:val="center"/>
+            <w:hideMark/>
+          </w:tcPr>
+          <w:p>
+            <w:pPr>
+              <w:spacing w:after="300"/>
+              <w:rPr>
+                <w:rFonts w:cs="Times New Roman"/>
+                <w:color w:val="333333"/>
+                <w:sz w:val="24"/>
+                <w:szCs w:val="24"/>
+              </w:rPr>
+            </w:pPr>
+            <w:r>
+              <w:rPr>
+                <w:rFonts w:cs="Times New Roman"/>
+                <w:color w:val="333333"/>
+                <w:sz w:val="24"/>
+                <w:szCs w:val="24"/>
+              </w:rPr>
+              <w:t>#error</w:t>
+            </w:r>
+          </w:p>
+        </w:tc>
+        <w:tc>
+          <w:tcPr>
+            <w:tcW w:w="0" w:type="auto"/>
+            <w:tcBorders>
+              <w:top w:val="single" w:sz="6" w:space="0" w:color="DDDDDD"/>
+              <w:left w:val="single" w:sz="6" w:space="0" w:color="DDDDDD"/>
+              <w:bottom w:val="single" w:sz="6" w:space="0" w:color="DDDDDD"/>
+              <w:right w:val="single" w:sz="6" w:space="0" w:color="DDDDDD"/>
+            </w:tcBorders>
+            <w:shd w:val="clear" w:color="auto" w:fill="FFFFFF"/>
+            <w:tcMar>
+              <w:top w:w="120" w:type="dxa"/>
+              <w:left w:w="120" w:type="dxa"/>
+              <w:bottom w:w="120" w:type="dxa"/>
+              <w:right w:w="120" w:type="dxa"/>
+            </w:tcMar>
+            <w:vAlign w:val="center"/>
+            <w:hideMark/>
+          </w:tcPr>
+          <w:p>
+            <w:pPr>
+              <w:spacing w:after="300"/>
+              <w:rPr>
+                <w:rFonts w:cs="Times New Roman"/>
+                <w:color w:val="333333"/>
+                <w:sz w:val="24"/>
+                <w:szCs w:val="24"/>
+              </w:rPr>
+            </w:pPr>
+            <w:r>
+              <w:rPr>
+                <w:rFonts w:cs="Times New Roman"/>
+                <w:color w:val="333333"/>
+                <w:sz w:val="24"/>
+                <w:szCs w:val="24"/>
+              </w:rPr>
+              <w:t>In thông báo lỗi trên stderr</w:t>
+            </w:r>
+          </w:p>
+        </w:tc>
+      </w:tr>
+      <w:tr>
+        <w:trPr>
+          <w:trHeight w:val="995"/>
+          <w:jc w:val="center"/>
+        </w:trPr>
+        <w:tc>
+          <w:tcPr>
+            <w:tcW w:w="0" w:type="auto"/>
+            <w:tcBorders>
+              <w:top w:val="single" w:sz="6" w:space="0" w:color="DDDDDD"/>
+              <w:left w:val="single" w:sz="6" w:space="0" w:color="DDDDDD"/>
+              <w:bottom w:val="single" w:sz="6" w:space="0" w:color="DDDDDD"/>
+              <w:right w:val="single" w:sz="6" w:space="0" w:color="DDDDDD"/>
+            </w:tcBorders>
+            <w:shd w:val="clear" w:color="auto" w:fill="FFFFFF"/>
+            <w:tcMar>
+              <w:top w:w="120" w:type="dxa"/>
+              <w:left w:w="120" w:type="dxa"/>
+              <w:bottom w:w="120" w:type="dxa"/>
+              <w:right w:w="120" w:type="dxa"/>
+            </w:tcMar>
+            <w:vAlign w:val="center"/>
+            <w:hideMark/>
+          </w:tcPr>
+          <w:p>
+            <w:pPr>
+              <w:spacing w:after="300"/>
+              <w:rPr>
+                <w:rFonts w:cs="Times New Roman"/>
+                <w:color w:val="333333"/>
+                <w:sz w:val="24"/>
+                <w:szCs w:val="24"/>
+              </w:rPr>
+            </w:pPr>
+            <w:r>
+              <w:rPr>
+                <w:rFonts w:cs="Times New Roman"/>
+                <w:color w:val="333333"/>
+                <w:sz w:val="24"/>
+                <w:szCs w:val="24"/>
+              </w:rPr>
+              <w:t>#pragma</w:t>
+            </w:r>
+          </w:p>
+        </w:tc>
+        <w:tc>
+          <w:tcPr>
+            <w:tcW w:w="0" w:type="auto"/>
+            <w:tcBorders>
+              <w:top w:val="single" w:sz="6" w:space="0" w:color="DDDDDD"/>
+              <w:left w:val="single" w:sz="6" w:space="0" w:color="DDDDDD"/>
+              <w:bottom w:val="single" w:sz="6" w:space="0" w:color="DDDDDD"/>
+              <w:right w:val="single" w:sz="6" w:space="0" w:color="DDDDDD"/>
+            </w:tcBorders>
+            <w:shd w:val="clear" w:color="auto" w:fill="FFFFFF"/>
+            <w:tcMar>
+              <w:top w:w="120" w:type="dxa"/>
+              <w:left w:w="120" w:type="dxa"/>
+              <w:bottom w:w="120" w:type="dxa"/>
+              <w:right w:w="120" w:type="dxa"/>
+            </w:tcMar>
+            <w:vAlign w:val="center"/>
+            <w:hideMark/>
+          </w:tcPr>
+          <w:p>
+            <w:pPr>
+              <w:spacing w:after="300"/>
+              <w:rPr>
+                <w:rFonts w:cs="Times New Roman"/>
+                <w:color w:val="333333"/>
+                <w:sz w:val="24"/>
+                <w:szCs w:val="24"/>
+              </w:rPr>
+            </w:pPr>
+            <w:r>
+              <w:rPr>
+                <w:rFonts w:cs="Times New Roman"/>
+                <w:color w:val="333333"/>
+                <w:sz w:val="24"/>
+                <w:szCs w:val="24"/>
+              </w:rPr>
+              <w:t>Thông báo các lệnh đặc biệt đến bộ biên dịch, sử dụng một phương thức được tiêu chuẩn hóa</w:t>
+            </w:r>
+          </w:p>
+        </w:tc>
+      </w:tr>
+    </w:tbl>
+    <w:p>
+      <w:pPr>
+        <w:jc w:val="center"/>
+        <w:rPr>
+          <w:i/>
+          <w:sz w:val="24"/>
+          <w:szCs w:val="24"/>
+        </w:rPr>
+      </w:pPr>
+      <w:r>
+        <w:rPr>
+          <w:i/>
+          <w:sz w:val="24"/>
+          <w:szCs w:val="24"/>
+        </w:rPr>
+        <w:t>Bảng 1.Danh sách thẻ tiền xử lý thông dụng</w:t>
+      </w:r>
+    </w:p>
+    <w:p>
+      <w:pPr>
+        <w:jc w:val="center"/>
+        <w:rPr>
+          <w:i/>
+          <w:sz w:val="24"/>
+          <w:szCs w:val="24"/>
+        </w:rPr>
+      </w:pPr>
+    </w:p>
+    <w:p>
+      <w:pPr>
+        <w:pStyle w:val="Heading3"/>
+      </w:pPr>
+      <w:r>
+        <w:lastRenderedPageBreak/>
+        <w:t>2. H</w:t>
+      </w:r>
+      <w:r>
+        <w:t>àm main.</w:t>
+      </w:r>
+    </w:p>
+    <w:p/>
+    <w:p>
+      <w:pPr>
+        <w:pStyle w:val="Heading3"/>
+      </w:pPr>
+      <w:r>
+        <w:t>3. Biến và hàm khác.</w:t>
+      </w:r>
+    </w:p>
+    <w:p>
+      <w:pPr>
+        <w:pStyle w:val="Heading3"/>
+      </w:pPr>
+      <w:r>
+        <w:t>4. Comments trong C</w:t>
+      </w:r>
+      <w:r>
+        <w:t>.</w:t>
+      </w:r>
     </w:p>
     <w:p>
       <w:pPr>
         <w:pStyle w:val="Heading2"/>
       </w:pPr>
+      <w:r>
+        <w:t>III. PHẦN HEADER – TIỀN XỬ LÝ</w:t>
+      </w:r>
+    </w:p>
+    <w:p>
+      <w:r>
+        <w:t>1. Lệnh tiền xử lý</w:t>
+      </w:r>
+    </w:p>
+    <w:p>
+      <w:r>
+        <w:t>2. Thư viện</w:t>
+      </w:r>
     </w:p>
     <w:p>
       <w:pPr>
         <w:pStyle w:val="Heading2"/>
       </w:pPr>
+      <w:r>
+        <w:lastRenderedPageBreak/>
+        <w:t xml:space="preserve">IV. HÀM MAIN - </w:t>
+      </w:r>
+      <w:r>
+        <w:t>HÀM CHÍNH TRONG C</w:t>
+      </w:r>
     </w:p>
     <w:p>
       <w:pPr>
         <w:pStyle w:val="Heading2"/>
       </w:pPr>
+      <w:r>
+        <w:t>V. BIẾN VÀ HÀM KHÁC</w:t>
+      </w:r>
     </w:p>
     <w:p>
       <w:pPr>
         <w:pStyle w:val="Heading2"/>
       </w:pPr>
+      <w:r>
+        <w:t>VI</w:t>
+      </w:r>
+      <w:r>
+        <w:t>. GIỚI THIỆU MỘT SỐ GIẢI THUẬT THÔNG DỤNG</w:t>
+      </w:r>
     </w:p>
     <w:p>
       <w:pPr>
         <w:pStyle w:val="Heading2"/>
       </w:pPr>
+      <w:r>
+        <w:t>VII. MỘT SỐ CÁCH PHÂN TÍCH YÊU CẦU ĐỂ GIẢI QUYẾT VẤN ĐỀ</w:t>
+      </w:r>
+    </w:p>
+    <w:p>
+      <w:pPr>
+        <w:pStyle w:val="Heading1"/>
+      </w:pPr>
+      <w:r>
+        <w:t>B. PHẦN MỞ RỘNG</w:t>
+      </w:r>
     </w:p>
     <w:p>
       <w:pPr>
         <w:pStyle w:val="Heading2"/>
       </w:pPr>
+      <w:r>
+        <w:t>I. DANH SÁCH</w:t>
+      </w:r>
+    </w:p>
+    <w:p>
+      <w:pPr>
+        <w:pStyle w:val="Heading3"/>
+      </w:pPr>
+      <w:r>
+        <w:t xml:space="preserve">1. Danh sách </w:t>
+      </w:r>
+    </w:p>
+    <w:p>
+      <w:pPr>
+        <w:pStyle w:val="Heading3"/>
+      </w:pPr>
+      <w:r>
+        <w:t>2. Danh sách liên kết</w:t>
+      </w:r>
+    </w:p>
+    <w:p>
+      <w:pPr>
+        <w:pStyle w:val="Heading5"/>
+        <w:rPr>
+          <w:rFonts w:ascii="Times New Roman" w:hAnsi="Times New Roman" w:cs="Times New Roman"/>
+          <w:color w:val="auto"/>
+        </w:rPr>
+      </w:pPr>
+      <w:r>
+        <w:t xml:space="preserve"> </w:t>
+      </w:r>
+      <w:r>
+        <w:tab/>
+      </w:r>
+      <w:r>
+        <w:rPr>
+          <w:rFonts w:ascii="Times New Roman" w:hAnsi="Times New Roman" w:cs="Times New Roman"/>
+          <w:color w:val="auto"/>
+        </w:rPr>
+        <w:t>a. Danh sách liên kết đơn.</w:t>
+      </w:r>
+    </w:p>
+    <w:p>
+      <w:pPr>
+        <w:pStyle w:val="Heading5"/>
+        <w:rPr>
+          <w:rFonts w:ascii="Times New Roman" w:hAnsi="Times New Roman" w:cs="Times New Roman"/>
+          <w:color w:val="auto"/>
+        </w:rPr>
+      </w:pPr>
+      <w:r>
+        <w:rPr>
+          <w:rFonts w:ascii="Times New Roman" w:hAnsi="Times New Roman" w:cs="Times New Roman"/>
+          <w:color w:val="auto"/>
+        </w:rPr>
+        <w:tab/>
+      </w:r>
+      <w:r>
+        <w:rPr>
+          <w:rFonts w:ascii="Times New Roman" w:hAnsi="Times New Roman" w:cs="Times New Roman"/>
+          <w:color w:val="auto"/>
+        </w:rPr>
+        <w:t>b. Danh sách liên kết đôi.</w:t>
+      </w:r>
     </w:p>
     <w:p>
       <w:pPr>
@@ -4156,336 +5857,88 @@
       <w:pPr>
         <w:pStyle w:val="Heading2"/>
       </w:pPr>
+      <w:r>
+        <w:t>II. BẢNG BĂM</w:t>
+      </w:r>
+    </w:p>
+    <w:p>
+      <w:pPr>
+        <w:pStyle w:val="Heading3"/>
+      </w:pPr>
+      <w:r>
+        <w:tab/>
+      </w:r>
+      <w:r>
+        <w:t>1</w:t>
+      </w:r>
+      <w:r>
+        <w:t>. Băm trong.</w:t>
+      </w:r>
+    </w:p>
+    <w:p>
+      <w:pPr>
+        <w:pStyle w:val="Heading3"/>
+      </w:pPr>
+      <w:r>
+        <w:tab/>
+      </w:r>
+      <w:r>
+        <w:t>2</w:t>
+      </w:r>
+      <w:r>
+        <w:t>. Băm ngoài</w:t>
+      </w:r>
     </w:p>
     <w:p>
       <w:pPr>
         <w:pStyle w:val="Heading2"/>
       </w:pPr>
+      <w:r>
+        <w:t>III. CẤU TRÚC DỮ LIỆU</w:t>
+      </w:r>
+    </w:p>
+    <w:p>
+      <w:pPr>
+        <w:pStyle w:val="Heading3"/>
+      </w:pPr>
+      <w:r>
+        <w:tab/>
+      </w:r>
+      <w:r>
+        <w:t>1</w:t>
+      </w:r>
+      <w:r>
+        <w:t>. Cấu trúc thường.</w:t>
+      </w:r>
+    </w:p>
+    <w:p>
+      <w:pPr>
+        <w:pStyle w:val="Heading3"/>
+      </w:pPr>
+      <w:r>
+        <w:tab/>
+      </w:r>
+      <w:r>
+        <w:t>2</w:t>
+      </w:r>
+      <w:r>
+        <w:t>. Một số dạng cấu trúc khác.</w:t>
+      </w:r>
     </w:p>
     <w:p>
       <w:pPr>
         <w:pStyle w:val="Heading2"/>
       </w:pPr>
+      <w:r>
+        <w:t>IV. GIỚI THIỆU MỘT SỐ TỪ KHÓA TRONG C</w:t>
+      </w:r>
     </w:p>
     <w:p>
       <w:pPr>
         <w:pStyle w:val="Heading2"/>
       </w:pPr>
-    </w:p>
-    <w:p>
-      <w:pPr>
-        <w:pStyle w:val="Heading2"/>
-      </w:pPr>
-    </w:p>
-    <w:p>
-      <w:pPr>
-        <w:pStyle w:val="Heading2"/>
-      </w:pPr>
-    </w:p>
-    <w:p>
-      <w:pPr>
-        <w:pStyle w:val="Heading2"/>
-      </w:pPr>
-    </w:p>
-    <w:p>
-      <w:pPr>
-        <w:pStyle w:val="Heading2"/>
-      </w:pPr>
-    </w:p>
-    <w:p>
-      <w:pPr>
-        <w:pStyle w:val="Heading2"/>
-      </w:pPr>
-    </w:p>
-    <w:p>
-      <w:pPr>
-        <w:pStyle w:val="Heading2"/>
-      </w:pPr>
-    </w:p>
-    <w:p>
-      <w:pPr>
-        <w:pStyle w:val="Heading2"/>
-      </w:pPr>
-    </w:p>
-    <w:p>
-      <w:pPr>
-        <w:pStyle w:val="Heading2"/>
-      </w:pPr>
-    </w:p>
-    <w:p>
-      <w:pPr>
-        <w:pStyle w:val="Heading2"/>
-      </w:pPr>
-    </w:p>
-    <w:p>
-      <w:pPr>
-        <w:pStyle w:val="Heading2"/>
-      </w:pPr>
-    </w:p>
-    <w:p>
-      <w:pPr>
-        <w:pStyle w:val="Heading2"/>
-      </w:pPr>
-    </w:p>
-    <w:p>
-      <w:pPr>
-        <w:pStyle w:val="Heading2"/>
-      </w:pPr>
-    </w:p>
-    <w:p>
-      <w:pPr>
-        <w:pStyle w:val="Heading2"/>
-      </w:pPr>
-    </w:p>
-    <w:p>
-      <w:pPr>
-        <w:pStyle w:val="Heading2"/>
-      </w:pPr>
-    </w:p>
-    <w:p>
-      <w:pPr>
-        <w:pStyle w:val="Heading2"/>
-      </w:pPr>
       <w:r>
         <w:lastRenderedPageBreak/>
-        <w:t xml:space="preserve">II. CẤU TRÚC CỦA MỘT </w:t>
-      </w:r>
-      <w:r>
-        <w:t>CHƯƠNG TRÌNH C</w:t>
-      </w:r>
-    </w:p>
-    <w:p>
-      <w:pPr>
-        <w:pStyle w:val="Heading3"/>
-      </w:pPr>
-      <w:r>
-        <w:t>1. Tiền xử lý.</w:t>
-      </w:r>
-    </w:p>
-    <w:p>
-      <w:pPr>
-        <w:pStyle w:val="Heading3"/>
-      </w:pPr>
-      <w:r>
-        <w:t>2. H</w:t>
-      </w:r>
-      <w:r>
-        <w:t>àm main.</w:t>
-      </w:r>
-    </w:p>
-    <w:p>
-      <w:pPr>
-        <w:pStyle w:val="Heading3"/>
-      </w:pPr>
-      <w:r>
-        <w:t>3. Biến và hàm khác.</w:t>
-      </w:r>
-    </w:p>
-    <w:p>
-      <w:pPr>
-        <w:pStyle w:val="Heading3"/>
-      </w:pPr>
-      <w:r>
-        <w:t>4. Comments trong c.</w:t>
-      </w:r>
-    </w:p>
-    <w:p>
-      <w:pPr>
-        <w:pStyle w:val="Heading2"/>
-      </w:pPr>
-      <w:r>
-        <w:t>III. PHẦN HEADER – TIỀN XỬ LÝ</w:t>
-      </w:r>
-    </w:p>
-    <w:p>
-      <w:r>
-        <w:t>1. Lệnh tiền xử lý</w:t>
-      </w:r>
-    </w:p>
-    <w:p>
-      <w:r>
-        <w:t>2. Thư viện</w:t>
-      </w:r>
-    </w:p>
-    <w:p>
-      <w:pPr>
-        <w:pStyle w:val="Heading2"/>
-      </w:pPr>
-      <w:r>
-        <w:t xml:space="preserve">IV. HÀM MAIN - </w:t>
-      </w:r>
-      <w:r>
-        <w:t>HÀM CHÍNH TRONG C</w:t>
-      </w:r>
-    </w:p>
-    <w:p>
-      <w:pPr>
-        <w:pStyle w:val="Heading2"/>
-      </w:pPr>
-      <w:r>
-        <w:t>V. BIẾN VÀ HÀM KHÁC</w:t>
-      </w:r>
-    </w:p>
-    <w:p>
-      <w:pPr>
-        <w:pStyle w:val="Heading2"/>
-      </w:pPr>
-      <w:r>
-        <w:t>VI</w:t>
-      </w:r>
-      <w:r>
-        <w:t>. GIỚI THIỆU MỘT SỐ GIẢI THUẬT THÔNG DỤNG</w:t>
-      </w:r>
-    </w:p>
-    <w:p>
-      <w:pPr>
-        <w:pStyle w:val="Heading2"/>
-      </w:pPr>
-      <w:r>
-        <w:t>VII. MỘT SỐ CÁCH PHÂN TÍCH YÊU CẦU ĐỂ GIẢI QUYẾT VẤN ĐỀ</w:t>
-      </w:r>
-    </w:p>
-    <w:p>
-      <w:pPr>
-        <w:pStyle w:val="Heading1"/>
-      </w:pPr>
-      <w:r>
-        <w:t>B. PHẦN MỞ RỘNG</w:t>
-      </w:r>
-    </w:p>
-    <w:p>
-      <w:pPr>
-        <w:pStyle w:val="Heading2"/>
-      </w:pPr>
-      <w:r>
-        <w:t>I. DANH SÁCH</w:t>
-      </w:r>
-    </w:p>
-    <w:p>
-      <w:pPr>
-        <w:pStyle w:val="Heading3"/>
-      </w:pPr>
-      <w:r>
-        <w:t xml:space="preserve">1. Danh sách </w:t>
-      </w:r>
-    </w:p>
-    <w:p>
-      <w:r>
-        <w:t>2. Danh sách liên kết</w:t>
-      </w:r>
-    </w:p>
-    <w:p>
-      <w:pPr>
-        <w:pStyle w:val="Heading4"/>
-      </w:pPr>
-      <w:r>
-        <w:lastRenderedPageBreak/>
-        <w:t xml:space="preserve"> </w:t>
-      </w:r>
-      <w:r>
-        <w:tab/>
-        <w:t>a. Danh sách liên kết đơn.</w:t>
-      </w:r>
-    </w:p>
-    <w:p>
-      <w:pPr>
-        <w:pStyle w:val="Heading4"/>
-        <w:ind w:firstLine="720"/>
-      </w:pPr>
-      <w:r>
-        <w:t>b. Danh sách liên kết đôi.</w:t>
-      </w:r>
-    </w:p>
-    <w:p>
-      <w:pPr>
-        <w:pStyle w:val="Heading2"/>
-      </w:pPr>
-    </w:p>
-    <w:p>
-      <w:pPr>
-        <w:pStyle w:val="Heading2"/>
-      </w:pPr>
-      <w:r>
-        <w:t>II. BẢNG BĂM</w:t>
-      </w:r>
-    </w:p>
-    <w:p>
-      <w:pPr>
-        <w:pStyle w:val="Heading3"/>
-      </w:pPr>
-      <w:r>
-        <w:tab/>
-      </w:r>
-      <w:r>
-        <w:t>1</w:t>
-      </w:r>
-      <w:r>
-        <w:t>. Băm trong.</w:t>
-      </w:r>
-    </w:p>
-    <w:p>
-      <w:pPr>
-        <w:pStyle w:val="Heading3"/>
-      </w:pPr>
-      <w:r>
-        <w:tab/>
-      </w:r>
-      <w:r>
-        <w:t>2</w:t>
-      </w:r>
-      <w:r>
-        <w:t>. Băm ngoài</w:t>
-      </w:r>
-    </w:p>
-    <w:p>
-      <w:pPr>
-        <w:pStyle w:val="Heading2"/>
-      </w:pPr>
-      <w:r>
-        <w:t>III. CẤU TRÚC DỮ LIỆU</w:t>
-      </w:r>
-    </w:p>
-    <w:p>
-      <w:pPr>
-        <w:pStyle w:val="Heading3"/>
-      </w:pPr>
-      <w:r>
-        <w:tab/>
-      </w:r>
-      <w:r>
-        <w:t>1</w:t>
-      </w:r>
-      <w:r>
-        <w:t>. Cấu trúc thường.</w:t>
-      </w:r>
-    </w:p>
-    <w:p>
-      <w:pPr>
-        <w:pStyle w:val="Heading3"/>
-      </w:pPr>
-      <w:r>
-        <w:tab/>
-      </w:r>
-      <w:r>
-        <w:t>2</w:t>
-      </w:r>
-      <w:r>
-        <w:t>. Một số dạng cấu trúc khác.</w:t>
-      </w:r>
-    </w:p>
-    <w:p>
-      <w:pPr>
-        <w:pStyle w:val="Heading2"/>
-      </w:pPr>
-      <w:r>
-        <w:t>IV. GIỚI THIỆU MỘT SỐ TỪ KHÓA TRONG C</w:t>
-      </w:r>
-    </w:p>
-    <w:p>
-      <w:pPr>
-        <w:pStyle w:val="Heading2"/>
-      </w:pPr>
-      <w:r>
         <w:t>V. COMMENTS</w:t>
       </w:r>
     </w:p>
@@ -4578,7 +6031,7 @@
           <w:rPr>
             <w:noProof/>
           </w:rPr>
-          <w:t>6</w:t>
+          <w:t>5</w:t>
         </w:r>
         <w:r>
           <w:rPr>
@@ -6005,17 +7458,21 @@
     <w:uiPriority w:val="9"/>
     <w:unhideWhenUsed/>
     <w:qFormat/>
-    <w:rsid w:val="00A40E8B"/>
+    <w:rsid w:val="00A2735B"/>
     <w:pPr>
       <w:keepNext/>
       <w:keepLines/>
-      <w:spacing w:before="200" w:after="0"/>
+      <w:pBdr>
+        <w:bottom w:val="single" w:sz="6" w:space="6" w:color="EEEEEE"/>
+      </w:pBdr>
+      <w:shd w:val="clear" w:color="auto" w:fill="FFFFFF"/>
+      <w:spacing w:before="300" w:after="300" w:line="439" w:lineRule="atLeast"/>
       <w:jc w:val="center"/>
       <w:outlineLvl w:val="1"/>
     </w:pPr>
     <w:rPr>
-      <w:rFonts w:eastAsiaTheme="majorEastAsia" w:cstheme="majorBidi"/>
-      <w:bCs/>
+      <w:rFonts w:eastAsiaTheme="majorEastAsia" w:cs="Times New Roman"/>
+      <w:color w:val="333333"/>
       <w:szCs w:val="28"/>
     </w:rPr>
   </w:style>
@@ -6028,7 +7485,7 @@
     <w:uiPriority w:val="9"/>
     <w:unhideWhenUsed/>
     <w:qFormat/>
-    <w:rsid w:val="00480903"/>
+    <w:rsid w:val="000E667D"/>
     <w:pPr>
       <w:keepNext/>
       <w:keepLines/>
@@ -6131,11 +7588,12 @@
     <w:basedOn w:val="DefaultParagraphFont"/>
     <w:link w:val="Heading2"/>
     <w:uiPriority w:val="9"/>
-    <w:rsid w:val="00A40E8B"/>
+    <w:rsid w:val="00A2735B"/>
     <w:rPr>
-      <w:rFonts w:eastAsiaTheme="majorEastAsia" w:cstheme="majorBidi"/>
-      <w:bCs/>
+      <w:rFonts w:eastAsiaTheme="majorEastAsia" w:cs="Times New Roman"/>
+      <w:color w:val="333333"/>
       <w:szCs w:val="28"/>
+      <w:shd w:val="clear" w:color="auto" w:fill="FFFFFF"/>
     </w:rPr>
   </w:style>
   <w:style w:type="character" w:customStyle="1" w:styleId="Heading3Char">
@@ -6143,7 +7601,7 @@
     <w:basedOn w:val="DefaultParagraphFont"/>
     <w:link w:val="Heading3"/>
     <w:uiPriority w:val="9"/>
-    <w:rsid w:val="00480903"/>
+    <w:rsid w:val="000E667D"/>
     <w:rPr>
       <w:rFonts w:eastAsiaTheme="majorEastAsia" w:cstheme="majorBidi"/>
       <w:b/>
@@ -6275,7 +7733,6 @@
     <w:name w:val="Normal (Web)"/>
     <w:basedOn w:val="Normal"/>
     <w:uiPriority w:val="99"/>
-    <w:semiHidden/>
     <w:unhideWhenUsed/>
     <w:rsid w:val="00363B4D"/>
     <w:pPr>
@@ -6308,6 +7765,92 @@
       <w:ind w:left="720"/>
       <w:contextualSpacing/>
     </w:pPr>
+  </w:style>
+  <w:style w:type="paragraph" w:styleId="HTMLPreformatted">
+    <w:name w:val="HTML Preformatted"/>
+    <w:basedOn w:val="Normal"/>
+    <w:link w:val="HTMLPreformattedChar"/>
+    <w:uiPriority w:val="99"/>
+    <w:semiHidden/>
+    <w:unhideWhenUsed/>
+    <w:rsid w:val="000A1AC1"/>
+    <w:pPr>
+      <w:tabs>
+        <w:tab w:val="left" w:pos="916"/>
+        <w:tab w:val="left" w:pos="1832"/>
+        <w:tab w:val="left" w:pos="2748"/>
+        <w:tab w:val="left" w:pos="3664"/>
+        <w:tab w:val="left" w:pos="4580"/>
+        <w:tab w:val="left" w:pos="5496"/>
+        <w:tab w:val="left" w:pos="6412"/>
+        <w:tab w:val="left" w:pos="7328"/>
+        <w:tab w:val="left" w:pos="8244"/>
+        <w:tab w:val="left" w:pos="9160"/>
+        <w:tab w:val="left" w:pos="10076"/>
+        <w:tab w:val="left" w:pos="10992"/>
+        <w:tab w:val="left" w:pos="11908"/>
+        <w:tab w:val="left" w:pos="12824"/>
+        <w:tab w:val="left" w:pos="13740"/>
+        <w:tab w:val="left" w:pos="14656"/>
+      </w:tabs>
+      <w:spacing w:after="0"/>
+    </w:pPr>
+    <w:rPr>
+      <w:rFonts w:ascii="Courier New" w:eastAsia="Times New Roman" w:hAnsi="Courier New" w:cs="Courier New"/>
+      <w:sz w:val="20"/>
+      <w:szCs w:val="20"/>
+    </w:rPr>
+  </w:style>
+  <w:style w:type="character" w:customStyle="1" w:styleId="HTMLPreformattedChar">
+    <w:name w:val="HTML Preformatted Char"/>
+    <w:basedOn w:val="DefaultParagraphFont"/>
+    <w:link w:val="HTMLPreformatted"/>
+    <w:uiPriority w:val="99"/>
+    <w:semiHidden/>
+    <w:rsid w:val="000A1AC1"/>
+    <w:rPr>
+      <w:rFonts w:ascii="Courier New" w:eastAsia="Times New Roman" w:hAnsi="Courier New" w:cs="Courier New"/>
+      <w:sz w:val="20"/>
+      <w:szCs w:val="20"/>
+    </w:rPr>
+  </w:style>
+  <w:style w:type="character" w:styleId="HTMLCode">
+    <w:name w:val="HTML Code"/>
+    <w:basedOn w:val="DefaultParagraphFont"/>
+    <w:uiPriority w:val="99"/>
+    <w:semiHidden/>
+    <w:unhideWhenUsed/>
+    <w:rsid w:val="000A1AC1"/>
+    <w:rPr>
+      <w:rFonts w:ascii="Courier New" w:eastAsia="Times New Roman" w:hAnsi="Courier New" w:cs="Courier New"/>
+      <w:sz w:val="20"/>
+      <w:szCs w:val="20"/>
+    </w:rPr>
+  </w:style>
+  <w:style w:type="character" w:customStyle="1" w:styleId="hljs-meta">
+    <w:name w:val="hljs-meta"/>
+    <w:basedOn w:val="DefaultParagraphFont"/>
+    <w:rsid w:val="000A1AC1"/>
+  </w:style>
+  <w:style w:type="character" w:customStyle="1" w:styleId="hljs-meta-keyword">
+    <w:name w:val="hljs-meta-keyword"/>
+    <w:basedOn w:val="DefaultParagraphFont"/>
+    <w:rsid w:val="000A1AC1"/>
+  </w:style>
+  <w:style w:type="character" w:customStyle="1" w:styleId="hljs-meta-string">
+    <w:name w:val="hljs-meta-string"/>
+    <w:basedOn w:val="DefaultParagraphFont"/>
+    <w:rsid w:val="000A1AC1"/>
+  </w:style>
+  <w:style w:type="character" w:customStyle="1" w:styleId="hljs-string">
+    <w:name w:val="hljs-string"/>
+    <w:basedOn w:val="DefaultParagraphFont"/>
+    <w:rsid w:val="000A1AC1"/>
+  </w:style>
+  <w:style w:type="character" w:customStyle="1" w:styleId="hljs-comment">
+    <w:name w:val="hljs-comment"/>
+    <w:basedOn w:val="DefaultParagraphFont"/>
+    <w:rsid w:val="000A1AC1"/>
   </w:style>
 </w:styles>
 </file>
@@ -6510,17 +8053,21 @@
     <w:uiPriority w:val="9"/>
     <w:unhideWhenUsed/>
     <w:qFormat/>
-    <w:rsid w:val="00A40E8B"/>
+    <w:rsid w:val="00A2735B"/>
     <w:pPr>
       <w:keepNext/>
       <w:keepLines/>
-      <w:spacing w:before="200" w:after="0"/>
+      <w:pBdr>
+        <w:bottom w:val="single" w:sz="6" w:space="6" w:color="EEEEEE"/>
+      </w:pBdr>
+      <w:shd w:val="clear" w:color="auto" w:fill="FFFFFF"/>
+      <w:spacing w:before="300" w:after="300" w:line="439" w:lineRule="atLeast"/>
       <w:jc w:val="center"/>
       <w:outlineLvl w:val="1"/>
     </w:pPr>
     <w:rPr>
-      <w:rFonts w:eastAsiaTheme="majorEastAsia" w:cstheme="majorBidi"/>
-      <w:bCs/>
+      <w:rFonts w:eastAsiaTheme="majorEastAsia" w:cs="Times New Roman"/>
+      <w:color w:val="333333"/>
       <w:szCs w:val="28"/>
     </w:rPr>
   </w:style>
@@ -6533,7 +8080,7 @@
     <w:uiPriority w:val="9"/>
     <w:unhideWhenUsed/>
     <w:qFormat/>
-    <w:rsid w:val="00480903"/>
+    <w:rsid w:val="000E667D"/>
     <w:pPr>
       <w:keepNext/>
       <w:keepLines/>
@@ -6636,11 +8183,12 @@
     <w:basedOn w:val="DefaultParagraphFont"/>
     <w:link w:val="Heading2"/>
     <w:uiPriority w:val="9"/>
-    <w:rsid w:val="00A40E8B"/>
+    <w:rsid w:val="00A2735B"/>
     <w:rPr>
-      <w:rFonts w:eastAsiaTheme="majorEastAsia" w:cstheme="majorBidi"/>
-      <w:bCs/>
+      <w:rFonts w:eastAsiaTheme="majorEastAsia" w:cs="Times New Roman"/>
+      <w:color w:val="333333"/>
       <w:szCs w:val="28"/>
+      <w:shd w:val="clear" w:color="auto" w:fill="FFFFFF"/>
     </w:rPr>
   </w:style>
   <w:style w:type="character" w:customStyle="1" w:styleId="Heading3Char">
@@ -6648,7 +8196,7 @@
     <w:basedOn w:val="DefaultParagraphFont"/>
     <w:link w:val="Heading3"/>
     <w:uiPriority w:val="9"/>
-    <w:rsid w:val="00480903"/>
+    <w:rsid w:val="000E667D"/>
     <w:rPr>
       <w:rFonts w:eastAsiaTheme="majorEastAsia" w:cstheme="majorBidi"/>
       <w:b/>
@@ -6780,7 +8328,6 @@
     <w:name w:val="Normal (Web)"/>
     <w:basedOn w:val="Normal"/>
     <w:uiPriority w:val="99"/>
-    <w:semiHidden/>
     <w:unhideWhenUsed/>
     <w:rsid w:val="00363B4D"/>
     <w:pPr>
@@ -6813,6 +8360,92 @@
       <w:ind w:left="720"/>
       <w:contextualSpacing/>
     </w:pPr>
+  </w:style>
+  <w:style w:type="paragraph" w:styleId="HTMLPreformatted">
+    <w:name w:val="HTML Preformatted"/>
+    <w:basedOn w:val="Normal"/>
+    <w:link w:val="HTMLPreformattedChar"/>
+    <w:uiPriority w:val="99"/>
+    <w:semiHidden/>
+    <w:unhideWhenUsed/>
+    <w:rsid w:val="000A1AC1"/>
+    <w:pPr>
+      <w:tabs>
+        <w:tab w:val="left" w:pos="916"/>
+        <w:tab w:val="left" w:pos="1832"/>
+        <w:tab w:val="left" w:pos="2748"/>
+        <w:tab w:val="left" w:pos="3664"/>
+        <w:tab w:val="left" w:pos="4580"/>
+        <w:tab w:val="left" w:pos="5496"/>
+        <w:tab w:val="left" w:pos="6412"/>
+        <w:tab w:val="left" w:pos="7328"/>
+        <w:tab w:val="left" w:pos="8244"/>
+        <w:tab w:val="left" w:pos="9160"/>
+        <w:tab w:val="left" w:pos="10076"/>
+        <w:tab w:val="left" w:pos="10992"/>
+        <w:tab w:val="left" w:pos="11908"/>
+        <w:tab w:val="left" w:pos="12824"/>
+        <w:tab w:val="left" w:pos="13740"/>
+        <w:tab w:val="left" w:pos="14656"/>
+      </w:tabs>
+      <w:spacing w:after="0"/>
+    </w:pPr>
+    <w:rPr>
+      <w:rFonts w:ascii="Courier New" w:eastAsia="Times New Roman" w:hAnsi="Courier New" w:cs="Courier New"/>
+      <w:sz w:val="20"/>
+      <w:szCs w:val="20"/>
+    </w:rPr>
+  </w:style>
+  <w:style w:type="character" w:customStyle="1" w:styleId="HTMLPreformattedChar">
+    <w:name w:val="HTML Preformatted Char"/>
+    <w:basedOn w:val="DefaultParagraphFont"/>
+    <w:link w:val="HTMLPreformatted"/>
+    <w:uiPriority w:val="99"/>
+    <w:semiHidden/>
+    <w:rsid w:val="000A1AC1"/>
+    <w:rPr>
+      <w:rFonts w:ascii="Courier New" w:eastAsia="Times New Roman" w:hAnsi="Courier New" w:cs="Courier New"/>
+      <w:sz w:val="20"/>
+      <w:szCs w:val="20"/>
+    </w:rPr>
+  </w:style>
+  <w:style w:type="character" w:styleId="HTMLCode">
+    <w:name w:val="HTML Code"/>
+    <w:basedOn w:val="DefaultParagraphFont"/>
+    <w:uiPriority w:val="99"/>
+    <w:semiHidden/>
+    <w:unhideWhenUsed/>
+    <w:rsid w:val="000A1AC1"/>
+    <w:rPr>
+      <w:rFonts w:ascii="Courier New" w:eastAsia="Times New Roman" w:hAnsi="Courier New" w:cs="Courier New"/>
+      <w:sz w:val="20"/>
+      <w:szCs w:val="20"/>
+    </w:rPr>
+  </w:style>
+  <w:style w:type="character" w:customStyle="1" w:styleId="hljs-meta">
+    <w:name w:val="hljs-meta"/>
+    <w:basedOn w:val="DefaultParagraphFont"/>
+    <w:rsid w:val="000A1AC1"/>
+  </w:style>
+  <w:style w:type="character" w:customStyle="1" w:styleId="hljs-meta-keyword">
+    <w:name w:val="hljs-meta-keyword"/>
+    <w:basedOn w:val="DefaultParagraphFont"/>
+    <w:rsid w:val="000A1AC1"/>
+  </w:style>
+  <w:style w:type="character" w:customStyle="1" w:styleId="hljs-meta-string">
+    <w:name w:val="hljs-meta-string"/>
+    <w:basedOn w:val="DefaultParagraphFont"/>
+    <w:rsid w:val="000A1AC1"/>
+  </w:style>
+  <w:style w:type="character" w:customStyle="1" w:styleId="hljs-string">
+    <w:name w:val="hljs-string"/>
+    <w:basedOn w:val="DefaultParagraphFont"/>
+    <w:rsid w:val="000A1AC1"/>
+  </w:style>
+  <w:style w:type="character" w:customStyle="1" w:styleId="hljs-comment">
+    <w:name w:val="hljs-comment"/>
+    <w:basedOn w:val="DefaultParagraphFont"/>
+    <w:rsid w:val="000A1AC1"/>
   </w:style>
 </w:styles>
 </file>
@@ -7107,7 +8740,7 @@
 </file>
 
 <file path=customXml/itemProps1.xml><?xml version="1.0" encoding="utf-8"?>
-<ds:datastoreItem xmlns:ds="http://schemas.openxmlformats.org/officeDocument/2006/customXml" ds:itemID="{515DA27F-B97B-4B79-B256-6575E06BDE2C}">
+<ds:datastoreItem xmlns:ds="http://schemas.openxmlformats.org/officeDocument/2006/customXml" ds:itemID="{C9F02DCA-12E5-4D6E-8A20-1B3BF9BA2D7E}">
   <ds:schemaRefs>
     <ds:schemaRef ds:uri="http://schemas.openxmlformats.org/officeDocument/2006/bibliography"/>
   </ds:schemaRefs>

</xml_diff>